<commit_message>
feat: testrapport filled in
</commit_message>
<xml_diff>
--- a/Templates/TestRapport02.docx
+++ b/Templates/TestRapport02.docx
@@ -1227,7 +1227,13 @@
         <w:rPr>
           <w:rFonts w:cstheme="minorHAnsi"/>
         </w:rPr>
-        <w:t xml:space="preserve"> [Aantal]</w:t>
+        <w:t xml:space="preserve"> </w:t>
+      </w:r>
+      <w:r>
+        <w:rPr>
+          <w:rFonts w:cstheme="minorHAnsi"/>
+        </w:rPr>
+        <w:t>8</w:t>
       </w:r>
     </w:p>
     <w:p>
@@ -1252,7 +1258,13 @@
         <w:rPr>
           <w:rFonts w:cstheme="minorHAnsi"/>
         </w:rPr>
-        <w:t xml:space="preserve"> [Aantal]</w:t>
+        <w:t xml:space="preserve"> </w:t>
+      </w:r>
+      <w:r>
+        <w:rPr>
+          <w:rFonts w:cstheme="minorHAnsi"/>
+        </w:rPr>
+        <w:t>6</w:t>
       </w:r>
     </w:p>
     <w:p>
@@ -1277,7 +1289,13 @@
         <w:rPr>
           <w:rFonts w:cstheme="minorHAnsi"/>
         </w:rPr>
-        <w:t xml:space="preserve"> [Aantal]</w:t>
+        <w:t xml:space="preserve"> </w:t>
+      </w:r>
+      <w:r>
+        <w:rPr>
+          <w:rFonts w:cstheme="minorHAnsi"/>
+        </w:rPr>
+        <w:t>0</w:t>
       </w:r>
     </w:p>
     <w:p>
@@ -1302,7 +1320,13 @@
         <w:rPr>
           <w:rFonts w:cstheme="minorHAnsi"/>
         </w:rPr>
-        <w:t xml:space="preserve"> [Aantal]</w:t>
+        <w:t xml:space="preserve"> </w:t>
+      </w:r>
+      <w:r>
+        <w:rPr>
+          <w:rFonts w:cstheme="minorHAnsi"/>
+        </w:rPr>
+        <w:t>2</w:t>
       </w:r>
     </w:p>
     <w:p>
@@ -1335,57 +1359,14 @@
       <w:pPr>
         <w:rPr>
           <w:rFonts w:cstheme="minorHAnsi"/>
-          <w:i/>
-          <w:iCs/>
-        </w:rPr>
-      </w:pPr>
-      <w:r>
-        <w:rPr>
-          <w:rFonts w:cstheme="minorHAnsi"/>
-          <w:i/>
-          <w:iCs/>
-        </w:rPr>
-        <w:t xml:space="preserve">[Beschrijf hier waarom sommige tests zijn mislukt </w:t>
-      </w:r>
-      <w:r>
-        <w:rPr>
-          <w:rFonts w:cstheme="minorHAnsi"/>
-          <w:i/>
-          <w:iCs/>
-        </w:rPr>
-        <w:t>of niet</w:t>
-      </w:r>
-      <w:r>
-        <w:rPr>
-          <w:rFonts w:cstheme="minorHAnsi"/>
-          <w:i/>
-          <w:iCs/>
-        </w:rPr>
-        <w:t xml:space="preserve"> zijn</w:t>
-      </w:r>
-      <w:r>
-        <w:rPr>
-          <w:rFonts w:cstheme="minorHAnsi"/>
-          <w:i/>
-          <w:iCs/>
-        </w:rPr>
-        <w:t xml:space="preserve"> uitgevoerd.</w:t>
-      </w:r>
-      <w:r>
-        <w:rPr>
-          <w:rFonts w:cstheme="minorHAnsi"/>
-          <w:i/>
-          <w:iCs/>
-        </w:rPr>
-        <w:t>]</w:t>
-      </w:r>
-    </w:p>
-    <w:p>
-      <w:pPr>
-        <w:rPr>
-          <w:rFonts w:cstheme="minorHAnsi"/>
-        </w:rPr>
-      </w:pPr>
+        </w:rPr>
+      </w:pPr>
+      <w:r>
+        <w:rPr>
+          <w:rFonts w:cstheme="minorHAnsi"/>
+        </w:rPr>
+        <w:t>Er zijn wat tests niet uitgevoerd vanwege bugs die tevoorschijn kwamen en de functie niet af was gekomen voordat het testen was begonnen.</w:t>
+      </w:r>
       <w:r>
         <w:rPr>
           <w:rFonts w:cstheme="minorHAnsi"/>
@@ -1412,75 +1393,10 @@
           <w:iCs/>
         </w:rPr>
       </w:pPr>
-      <w:r>
-        <w:rPr>
-          <w:rFonts w:cstheme="minorHAnsi"/>
-          <w:i/>
-          <w:iCs/>
-        </w:rPr>
-        <w:t xml:space="preserve">[Voor elke testcase vul je de tabel hieronder in. Gebruik </w:t>
-      </w:r>
-      <w:r>
-        <w:rPr>
-          <w:rFonts w:cstheme="minorHAnsi"/>
-          <w:i/>
-          <w:iCs/>
-        </w:rPr>
-        <w:t xml:space="preserve">hiervoor de tabellen uit het testplan en vul deze </w:t>
-      </w:r>
-      <w:r>
-        <w:rPr>
-          <w:rFonts w:cstheme="minorHAnsi"/>
-          <w:i/>
-          <w:iCs/>
-        </w:rPr>
-        <w:t xml:space="preserve">per testcase </w:t>
-      </w:r>
-      <w:r>
-        <w:rPr>
-          <w:rFonts w:cstheme="minorHAnsi"/>
-          <w:i/>
-          <w:iCs/>
-        </w:rPr>
-        <w:t xml:space="preserve">aan met het resultaat, de aanpassingen, door wie is het </w:t>
-      </w:r>
-      <w:r>
-        <w:rPr>
-          <w:rFonts w:cstheme="minorHAnsi"/>
-          <w:i/>
-          <w:iCs/>
-        </w:rPr>
-        <w:t>ge</w:t>
-      </w:r>
-      <w:r>
-        <w:rPr>
-          <w:rFonts w:cstheme="minorHAnsi"/>
-          <w:i/>
-          <w:iCs/>
-        </w:rPr>
-        <w:t>test en wat is de status van de test</w:t>
-      </w:r>
-      <w:r>
-        <w:rPr>
-          <w:rFonts w:cstheme="minorHAnsi"/>
-          <w:i/>
-          <w:iCs/>
-        </w:rPr>
-        <w:t>.]</w:t>
-      </w:r>
-    </w:p>
-    <w:p>
-      <w:pPr>
-        <w:rPr>
-          <w:rFonts w:cstheme="minorHAnsi"/>
-          <w:i/>
-          <w:iCs/>
-        </w:rPr>
-      </w:pPr>
     </w:p>
     <w:tbl>
       <w:tblPr>
-        <w:tblW w:w="4966" w:type="pct"/>
+        <w:tblW w:w="5000" w:type="pct"/>
         <w:tblInd w:w="108" w:type="dxa"/>
         <w:tblBorders>
           <w:top w:val="single" w:sz="4" w:space="0" w:color="auto"/>
@@ -1493,13 +1409,13 @@
         <w:tblLook w:val="01E0" w:firstRow="1" w:lastRow="1" w:firstColumn="1" w:lastColumn="1" w:noHBand="0" w:noVBand="0"/>
       </w:tblPr>
       <w:tblGrid>
-        <w:gridCol w:w="2101"/>
-        <w:gridCol w:w="749"/>
-        <w:gridCol w:w="1120"/>
-        <w:gridCol w:w="1034"/>
-        <w:gridCol w:w="837"/>
-        <w:gridCol w:w="992"/>
-        <w:gridCol w:w="2167"/>
+        <w:gridCol w:w="2115"/>
+        <w:gridCol w:w="754"/>
+        <w:gridCol w:w="1127"/>
+        <w:gridCol w:w="1040"/>
+        <w:gridCol w:w="845"/>
+        <w:gridCol w:w="999"/>
+        <w:gridCol w:w="2182"/>
       </w:tblGrid>
       <w:tr>
         <w:trPr>
@@ -1507,7 +1423,7 @@
         </w:trPr>
         <w:tc>
           <w:tcPr>
-            <w:tcW w:w="1168" w:type="pct"/>
+            <w:tcW w:w="1167" w:type="pct"/>
             <w:shd w:val="clear" w:color="auto" w:fill="9CC2E5" w:themeFill="accent1" w:themeFillTint="99"/>
             <w:vAlign w:val="center"/>
           </w:tcPr>
@@ -1532,7 +1448,7 @@
         </w:tc>
         <w:tc>
           <w:tcPr>
-            <w:tcW w:w="3832" w:type="pct"/>
+            <w:tcW w:w="3833" w:type="pct"/>
             <w:gridSpan w:val="6"/>
             <w:shd w:val="clear" w:color="auto" w:fill="auto"/>
             <w:vAlign w:val="center"/>
@@ -1557,7 +1473,7 @@
                 <w:rFonts w:ascii="Calibri" w:hAnsi="Calibri"/>
                 <w:bCs/>
               </w:rPr>
-              <w:t>Sprint01-TC01</w:t>
+              <w:t>Sprint03-TC01</w:t>
             </w:r>
             <w:r>
               <w:rPr>
@@ -1575,7 +1491,7 @@
         </w:trPr>
         <w:tc>
           <w:tcPr>
-            <w:tcW w:w="1168" w:type="pct"/>
+            <w:tcW w:w="1167" w:type="pct"/>
             <w:shd w:val="clear" w:color="auto" w:fill="9CC2E5" w:themeFill="accent1" w:themeFillTint="99"/>
             <w:vAlign w:val="center"/>
           </w:tcPr>
@@ -1599,7 +1515,7 @@
         </w:tc>
         <w:tc>
           <w:tcPr>
-            <w:tcW w:w="3832" w:type="pct"/>
+            <w:tcW w:w="3833" w:type="pct"/>
             <w:gridSpan w:val="6"/>
             <w:shd w:val="clear" w:color="auto" w:fill="auto"/>
             <w:vAlign w:val="center"/>
@@ -1614,10 +1530,52 @@
             </w:pPr>
             <w:r>
               <w:rPr>
-                <w:rFonts w:ascii="Calibri" w:hAnsi="Calibri"/>
-                <w:bCs/>
-              </w:rPr>
-              <w:t>[User story]</w:t>
+                <w:rFonts w:ascii="Calibri" w:eastAsia="Times New Roman" w:hAnsi="Calibri" w:cs="Calibri"/>
+                <w:color w:val="000000" w:themeColor="text1"/>
+              </w:rPr>
+              <w:t xml:space="preserve">Als </w:t>
+            </w:r>
+            <w:r>
+              <w:rPr>
+                <w:rFonts w:ascii="Calibri" w:eastAsia="Times New Roman" w:hAnsi="Calibri" w:cs="Calibri"/>
+                <w:color w:val="000000" w:themeColor="text1"/>
+              </w:rPr>
+              <w:t>speler</w:t>
+            </w:r>
+            <w:r>
+              <w:rPr>
+                <w:rFonts w:ascii="Calibri" w:eastAsia="Times New Roman" w:hAnsi="Calibri" w:cs="Calibri"/>
+                <w:color w:val="000000" w:themeColor="text1"/>
+              </w:rPr>
+              <w:t xml:space="preserve"> wil ik </w:t>
+            </w:r>
+            <w:r>
+              <w:rPr>
+                <w:rFonts w:ascii="Calibri" w:eastAsia="Times New Roman" w:hAnsi="Calibri" w:cs="Calibri"/>
+                <w:color w:val="000000" w:themeColor="text1"/>
+              </w:rPr>
+              <w:t>power ups</w:t>
+            </w:r>
+            <w:r>
+              <w:rPr>
+                <w:rFonts w:ascii="Calibri" w:eastAsia="Times New Roman" w:hAnsi="Calibri" w:cs="Calibri"/>
+                <w:color w:val="000000" w:themeColor="text1"/>
+              </w:rPr>
+              <w:t xml:space="preserve"> zodat </w:t>
+            </w:r>
+            <w:r>
+              <w:rPr>
+                <w:rFonts w:ascii="Calibri" w:eastAsia="Times New Roman" w:hAnsi="Calibri" w:cs="Calibri"/>
+                <w:color w:val="000000" w:themeColor="text1"/>
+              </w:rPr>
+              <w:t xml:space="preserve">ik </w:t>
+            </w:r>
+            <w:r>
+              <w:rPr>
+                <w:rFonts w:ascii="Calibri" w:eastAsia="Times New Roman" w:hAnsi="Calibri" w:cs="Calibri"/>
+                <w:color w:val="000000" w:themeColor="text1"/>
+              </w:rPr>
+              <w:t>meer opties heb wat ik kan doen tijdens het spelen</w:t>
             </w:r>
           </w:p>
         </w:tc>
@@ -1628,7 +1586,7 @@
         </w:trPr>
         <w:tc>
           <w:tcPr>
-            <w:tcW w:w="1168" w:type="pct"/>
+            <w:tcW w:w="1167" w:type="pct"/>
             <w:shd w:val="clear" w:color="auto" w:fill="9CC2E5" w:themeFill="accent1" w:themeFillTint="99"/>
             <w:vAlign w:val="center"/>
           </w:tcPr>
@@ -1651,7 +1609,7 @@
         </w:tc>
         <w:tc>
           <w:tcPr>
-            <w:tcW w:w="3832" w:type="pct"/>
+            <w:tcW w:w="3833" w:type="pct"/>
             <w:gridSpan w:val="6"/>
             <w:shd w:val="clear" w:color="auto" w:fill="auto"/>
             <w:vAlign w:val="center"/>
@@ -1669,7 +1627,23 @@
                 <w:rFonts w:ascii="Calibri" w:hAnsi="Calibri"/>
                 <w:bCs/>
               </w:rPr>
-              <w:t>[Wat test je specifiek]</w:t>
+              <w:t xml:space="preserve">Speler moet </w:t>
+            </w:r>
+            <w:proofErr w:type="spellStart"/>
+            <w:r>
+              <w:rPr>
+                <w:rFonts w:ascii="Calibri" w:hAnsi="Calibri"/>
+                <w:bCs/>
+              </w:rPr>
+              <w:t>powerups</w:t>
+            </w:r>
+            <w:proofErr w:type="spellEnd"/>
+            <w:r>
+              <w:rPr>
+                <w:rFonts w:ascii="Calibri" w:hAnsi="Calibri"/>
+                <w:bCs/>
+              </w:rPr>
+              <w:t xml:space="preserve"> kunnen krijgen en kunnen gebruiken</w:t>
             </w:r>
           </w:p>
         </w:tc>
@@ -1680,7 +1654,7 @@
         </w:trPr>
         <w:tc>
           <w:tcPr>
-            <w:tcW w:w="1168" w:type="pct"/>
+            <w:tcW w:w="1167" w:type="pct"/>
             <w:shd w:val="clear" w:color="auto" w:fill="9CC2E5" w:themeFill="accent1" w:themeFillTint="99"/>
             <w:vAlign w:val="center"/>
           </w:tcPr>
@@ -1702,7 +1676,7 @@
         </w:tc>
         <w:tc>
           <w:tcPr>
-            <w:tcW w:w="3832" w:type="pct"/>
+            <w:tcW w:w="3833" w:type="pct"/>
             <w:gridSpan w:val="6"/>
             <w:vAlign w:val="center"/>
           </w:tcPr>
@@ -1712,47 +1686,27 @@
               <w:spacing w:before="120" w:after="120"/>
               <w:rPr>
                 <w:bCs/>
-                <w:lang w:val="en-US"/>
-              </w:rPr>
-            </w:pPr>
-            <w:r>
-              <w:rPr>
-                <w:bCs/>
-                <w:lang w:val="en-US"/>
-              </w:rPr>
-              <w:t>[</w:t>
+              </w:rPr>
+            </w:pPr>
+            <w:r>
+              <w:rPr>
+                <w:bCs/>
+              </w:rPr>
+              <w:t xml:space="preserve">Speler word in het spel gezet en moet </w:t>
             </w:r>
             <w:proofErr w:type="spellStart"/>
             <w:r>
               <w:rPr>
                 <w:bCs/>
-                <w:lang w:val="en-US"/>
-              </w:rPr>
-              <w:t>Omschrijf</w:t>
+              </w:rPr>
+              <w:t>powerups</w:t>
             </w:r>
             <w:proofErr w:type="spellEnd"/>
             <w:r>
               <w:rPr>
                 <w:bCs/>
-                <w:lang w:val="en-US"/>
-              </w:rPr>
-              <w:t xml:space="preserve"> de begin </w:t>
-            </w:r>
-            <w:proofErr w:type="spellStart"/>
-            <w:r>
-              <w:rPr>
-                <w:bCs/>
-                <w:lang w:val="en-US"/>
-              </w:rPr>
-              <w:t>situatie</w:t>
-            </w:r>
-            <w:proofErr w:type="spellEnd"/>
-            <w:r>
-              <w:rPr>
-                <w:bCs/>
-                <w:lang w:val="en-US"/>
-              </w:rPr>
-              <w:t>]</w:t>
+              </w:rPr>
+              <w:t xml:space="preserve"> kunnen krijgen en gebruiken</w:t>
             </w:r>
           </w:p>
         </w:tc>
@@ -1763,7 +1717,7 @@
         </w:trPr>
         <w:tc>
           <w:tcPr>
-            <w:tcW w:w="1168" w:type="pct"/>
+            <w:tcW w:w="1167" w:type="pct"/>
             <w:shd w:val="clear" w:color="auto" w:fill="9CC2E5" w:themeFill="accent1" w:themeFillTint="99"/>
             <w:vAlign w:val="center"/>
           </w:tcPr>
@@ -1786,7 +1740,7 @@
         </w:tc>
         <w:tc>
           <w:tcPr>
-            <w:tcW w:w="3832" w:type="pct"/>
+            <w:tcW w:w="3833" w:type="pct"/>
             <w:gridSpan w:val="6"/>
             <w:vAlign w:val="center"/>
           </w:tcPr>
@@ -1795,47 +1749,41 @@
               <w:spacing w:before="120" w:after="120"/>
               <w:rPr>
                 <w:rFonts w:ascii="Calibri" w:hAnsi="Calibri"/>
-                <w:lang w:val="en-AU"/>
-              </w:rPr>
-            </w:pPr>
-            <w:r>
-              <w:rPr>
-                <w:rFonts w:ascii="Calibri" w:hAnsi="Calibri"/>
-                <w:lang w:val="en-AU"/>
-              </w:rPr>
-              <w:t>[</w:t>
+              </w:rPr>
+            </w:pPr>
+            <w:r>
+              <w:rPr>
+                <w:bCs/>
+              </w:rPr>
+              <w:t xml:space="preserve">Speler rijd in het spel en kan door </w:t>
             </w:r>
             <w:proofErr w:type="spellStart"/>
             <w:r>
               <w:rPr>
-                <w:rFonts w:ascii="Calibri" w:hAnsi="Calibri"/>
-                <w:lang w:val="en-AU"/>
-              </w:rPr>
-              <w:t>Verwacht</w:t>
+                <w:bCs/>
+              </w:rPr>
+              <w:t>powerup</w:t>
             </w:r>
             <w:proofErr w:type="spellEnd"/>
             <w:r>
               <w:rPr>
-                <w:rFonts w:ascii="Calibri" w:hAnsi="Calibri"/>
-                <w:lang w:val="en-AU"/>
-              </w:rPr>
-              <w:t xml:space="preserve"> </w:t>
+                <w:bCs/>
+              </w:rPr>
+              <w:t xml:space="preserve"> blokjes </w:t>
             </w:r>
             <w:proofErr w:type="spellStart"/>
             <w:r>
               <w:rPr>
-                <w:rFonts w:ascii="Calibri" w:hAnsi="Calibri"/>
-                <w:lang w:val="en-AU"/>
-              </w:rPr>
-              <w:t>resultaat</w:t>
+                <w:bCs/>
+              </w:rPr>
+              <w:t>powerups</w:t>
             </w:r>
             <w:proofErr w:type="spellEnd"/>
             <w:r>
               <w:rPr>
-                <w:rFonts w:ascii="Calibri" w:hAnsi="Calibri"/>
-                <w:lang w:val="en-AU"/>
-              </w:rPr>
-              <w:t>]</w:t>
+                <w:bCs/>
+              </w:rPr>
+              <w:t xml:space="preserve"> verkrijgen en die gebruiken om zichzelf een voordeel te geven.</w:t>
             </w:r>
           </w:p>
         </w:tc>
@@ -1846,8 +1794,8 @@
         </w:trPr>
         <w:tc>
           <w:tcPr>
-            <w:tcW w:w="1168" w:type="pct"/>
-            <w:shd w:val="clear" w:color="auto" w:fill="A8D08D" w:themeFill="accent6" w:themeFillTint="99"/>
+            <w:tcW w:w="1167" w:type="pct"/>
+            <w:shd w:val="clear" w:color="auto" w:fill="A6A6A6" w:themeFill="background1" w:themeFillShade="A6"/>
             <w:vAlign w:val="center"/>
           </w:tcPr>
           <w:p>
@@ -1881,9 +1829,9 @@
         </w:tc>
         <w:tc>
           <w:tcPr>
-            <w:tcW w:w="3832" w:type="pct"/>
+            <w:tcW w:w="3833" w:type="pct"/>
             <w:gridSpan w:val="6"/>
-            <w:shd w:val="clear" w:color="auto" w:fill="auto"/>
+            <w:shd w:val="clear" w:color="auto" w:fill="D9D9D9" w:themeFill="background1" w:themeFillShade="D9"/>
             <w:vAlign w:val="center"/>
           </w:tcPr>
           <w:p>
@@ -1897,7 +1845,63 @@
               <w:rPr>
                 <w:rFonts w:ascii="Calibri" w:hAnsi="Calibri"/>
               </w:rPr>
-              <w:t>[Resultaat na de test]</w:t>
+              <w:t xml:space="preserve">Spelers konden </w:t>
+            </w:r>
+            <w:proofErr w:type="spellStart"/>
+            <w:r>
+              <w:rPr>
+                <w:rFonts w:ascii="Calibri" w:hAnsi="Calibri"/>
+              </w:rPr>
+              <w:t>powerups</w:t>
+            </w:r>
+            <w:proofErr w:type="spellEnd"/>
+            <w:r>
+              <w:rPr>
+                <w:rFonts w:ascii="Calibri" w:hAnsi="Calibri"/>
+              </w:rPr>
+              <w:t xml:space="preserve"> krijgen door tegen een </w:t>
+            </w:r>
+            <w:proofErr w:type="spellStart"/>
+            <w:r>
+              <w:rPr>
+                <w:rFonts w:ascii="Calibri" w:hAnsi="Calibri"/>
+              </w:rPr>
+              <w:t>powerup</w:t>
+            </w:r>
+            <w:proofErr w:type="spellEnd"/>
+            <w:r>
+              <w:rPr>
+                <w:rFonts w:ascii="Calibri" w:hAnsi="Calibri"/>
+              </w:rPr>
+              <w:t xml:space="preserve"> blokje te rijden en konden de </w:t>
+            </w:r>
+            <w:proofErr w:type="spellStart"/>
+            <w:r>
+              <w:rPr>
+                <w:rFonts w:ascii="Calibri" w:hAnsi="Calibri"/>
+              </w:rPr>
+              <w:t>powerups</w:t>
+            </w:r>
+            <w:proofErr w:type="spellEnd"/>
+            <w:r>
+              <w:rPr>
+                <w:rFonts w:ascii="Calibri" w:hAnsi="Calibri"/>
+              </w:rPr>
+              <w:t xml:space="preserve"> gebruiken. Ook waren de </w:t>
+            </w:r>
+            <w:proofErr w:type="spellStart"/>
+            <w:r>
+              <w:rPr>
+                <w:rFonts w:ascii="Calibri" w:hAnsi="Calibri"/>
+              </w:rPr>
+              <w:t>powerups</w:t>
+            </w:r>
+            <w:proofErr w:type="spellEnd"/>
+            <w:r>
+              <w:rPr>
+                <w:rFonts w:ascii="Calibri" w:hAnsi="Calibri"/>
+              </w:rPr>
+              <w:t xml:space="preserve"> eerlijk gebalanceerd om het leuk te houden voor de spelers.</w:t>
             </w:r>
           </w:p>
         </w:tc>
@@ -1908,8 +1912,8 @@
         </w:trPr>
         <w:tc>
           <w:tcPr>
-            <w:tcW w:w="1168" w:type="pct"/>
-            <w:shd w:val="clear" w:color="auto" w:fill="A8D08D" w:themeFill="accent6" w:themeFillTint="99"/>
+            <w:tcW w:w="1167" w:type="pct"/>
+            <w:shd w:val="clear" w:color="auto" w:fill="A6A6A6" w:themeFill="background1" w:themeFillShade="A6"/>
             <w:tcMar>
               <w:right w:w="0" w:type="dxa"/>
             </w:tcMar>
@@ -1933,9 +1937,9 @@
         </w:tc>
         <w:tc>
           <w:tcPr>
-            <w:tcW w:w="3832" w:type="pct"/>
+            <w:tcW w:w="3833" w:type="pct"/>
             <w:gridSpan w:val="6"/>
-            <w:shd w:val="clear" w:color="auto" w:fill="auto"/>
+            <w:shd w:val="clear" w:color="auto" w:fill="D9D9D9" w:themeFill="background1" w:themeFillShade="D9"/>
             <w:vAlign w:val="center"/>
           </w:tcPr>
           <w:p>
@@ -1949,7 +1953,21 @@
               <w:rPr>
                 <w:rFonts w:ascii="Calibri" w:hAnsi="Calibri"/>
               </w:rPr>
-              <w:t>[Nodige aanpassingen die door gevoerd moeten worden na de test]</w:t>
+              <w:t xml:space="preserve">Alleen aanpassingen nodig voor het laten zien welke </w:t>
+            </w:r>
+            <w:proofErr w:type="spellStart"/>
+            <w:r>
+              <w:rPr>
+                <w:rFonts w:ascii="Calibri" w:hAnsi="Calibri"/>
+              </w:rPr>
+              <w:t>powerup</w:t>
+            </w:r>
+            <w:proofErr w:type="spellEnd"/>
+            <w:r>
+              <w:rPr>
+                <w:rFonts w:ascii="Calibri" w:hAnsi="Calibri"/>
+              </w:rPr>
+              <w:t xml:space="preserve"> een speler heeft</w:t>
             </w:r>
           </w:p>
         </w:tc>
@@ -1960,7 +1978,7 @@
         </w:trPr>
         <w:tc>
           <w:tcPr>
-            <w:tcW w:w="1168" w:type="pct"/>
+            <w:tcW w:w="1167" w:type="pct"/>
             <w:shd w:val="clear" w:color="auto" w:fill="9CC2E5" w:themeFill="accent1" w:themeFillTint="99"/>
             <w:vAlign w:val="center"/>
           </w:tcPr>
@@ -2018,7 +2036,7 @@
               <w:rPr>
                 <w:rFonts w:ascii="Calibri" w:hAnsi="Calibri"/>
               </w:rPr>
-              <w:t>[Minuten]</w:t>
+              <w:t>10 minuten</w:t>
             </w:r>
           </w:p>
         </w:tc>
@@ -2046,28 +2064,28 @@
         </w:tc>
         <w:tc>
           <w:tcPr>
-            <w:tcW w:w="464" w:type="pct"/>
-            <w:vAlign w:val="center"/>
-          </w:tcPr>
-          <w:p>
-            <w:pPr>
-              <w:spacing w:before="120" w:after="120"/>
-              <w:rPr>
-                <w:rFonts w:ascii="Calibri" w:hAnsi="Calibri"/>
-              </w:rPr>
-            </w:pPr>
-            <w:r>
-              <w:rPr>
-                <w:rFonts w:ascii="Calibri" w:hAnsi="Calibri"/>
-              </w:rPr>
-              <w:t>[0-10]</w:t>
+            <w:tcW w:w="465" w:type="pct"/>
+            <w:vAlign w:val="center"/>
+          </w:tcPr>
+          <w:p>
+            <w:pPr>
+              <w:spacing w:before="120" w:after="120"/>
+              <w:rPr>
+                <w:rFonts w:ascii="Calibri" w:hAnsi="Calibri"/>
+              </w:rPr>
+            </w:pPr>
+            <w:r>
+              <w:rPr>
+                <w:rFonts w:ascii="Calibri" w:hAnsi="Calibri"/>
+              </w:rPr>
+              <w:t>10</w:t>
             </w:r>
           </w:p>
         </w:tc>
         <w:tc>
           <w:tcPr>
             <w:tcW w:w="551" w:type="pct"/>
-            <w:shd w:val="clear" w:color="auto" w:fill="A8D08D" w:themeFill="accent6" w:themeFillTint="99"/>
+            <w:shd w:val="clear" w:color="auto" w:fill="A6A6A6" w:themeFill="background1" w:themeFillShade="A6"/>
             <w:vAlign w:val="center"/>
           </w:tcPr>
           <w:p>
@@ -2090,24 +2108,132 @@
         <w:tc>
           <w:tcPr>
             <w:tcW w:w="1204" w:type="pct"/>
-            <w:shd w:val="clear" w:color="auto" w:fill="auto"/>
-            <w:vAlign w:val="center"/>
-          </w:tcPr>
-          <w:p>
-            <w:pPr>
-              <w:spacing w:before="120" w:after="120"/>
-              <w:rPr>
-                <w:rFonts w:ascii="Calibri" w:hAnsi="Calibri"/>
-                <w:bCs/>
-              </w:rPr>
-            </w:pPr>
-            <w:r>
-              <w:rPr>
-                <w:rFonts w:ascii="Calibri" w:hAnsi="Calibri"/>
-                <w:bCs/>
-              </w:rPr>
-              <w:t>[Naam tester]</w:t>
-            </w:r>
+            <w:shd w:val="clear" w:color="auto" w:fill="D9D9D9" w:themeFill="background1" w:themeFillShade="D9"/>
+            <w:vAlign w:val="center"/>
+          </w:tcPr>
+          <w:p>
+            <w:pPr>
+              <w:spacing w:before="120" w:after="120"/>
+              <w:rPr>
+                <w:rFonts w:ascii="Calibri" w:hAnsi="Calibri"/>
+                <w:bCs/>
+              </w:rPr>
+            </w:pPr>
+            <w:proofErr w:type="spellStart"/>
+            <w:r>
+              <w:rPr>
+                <w:rFonts w:ascii="Calibri" w:hAnsi="Calibri"/>
+                <w:bCs/>
+              </w:rPr>
+              <w:t>Esat</w:t>
+            </w:r>
+            <w:proofErr w:type="spellEnd"/>
+            <w:r>
+              <w:rPr>
+                <w:rFonts w:ascii="Calibri" w:hAnsi="Calibri"/>
+                <w:bCs/>
+              </w:rPr>
+              <w:t xml:space="preserve"> </w:t>
+            </w:r>
+            <w:proofErr w:type="spellStart"/>
+            <w:r>
+              <w:rPr>
+                <w:rFonts w:ascii="Calibri" w:hAnsi="Calibri"/>
+                <w:bCs/>
+              </w:rPr>
+              <w:t>Yavuz</w:t>
+            </w:r>
+            <w:proofErr w:type="spellEnd"/>
+            <w:r>
+              <w:rPr>
+                <w:rFonts w:ascii="Calibri" w:hAnsi="Calibri"/>
+                <w:bCs/>
+              </w:rPr>
+              <w:br/>
+              <w:t>Yorick Klaassen</w:t>
+            </w:r>
+            <w:r>
+              <w:rPr>
+                <w:rFonts w:ascii="Calibri" w:hAnsi="Calibri"/>
+                <w:bCs/>
+              </w:rPr>
+              <w:br/>
+              <w:t xml:space="preserve">Rinze </w:t>
+            </w:r>
+            <w:proofErr w:type="spellStart"/>
+            <w:r>
+              <w:rPr>
+                <w:rFonts w:ascii="Calibri" w:hAnsi="Calibri"/>
+                <w:bCs/>
+              </w:rPr>
+              <w:t>Kuizenga</w:t>
+            </w:r>
+            <w:proofErr w:type="spellEnd"/>
+            <w:r>
+              <w:rPr>
+                <w:rFonts w:ascii="Calibri" w:hAnsi="Calibri"/>
+                <w:bCs/>
+              </w:rPr>
+              <w:br/>
+              <w:t>Simon Boersma</w:t>
+            </w:r>
+            <w:r>
+              <w:rPr>
+                <w:rFonts w:ascii="Calibri" w:hAnsi="Calibri"/>
+                <w:bCs/>
+              </w:rPr>
+              <w:br/>
+              <w:t xml:space="preserve">Oliver ter </w:t>
+            </w:r>
+            <w:proofErr w:type="spellStart"/>
+            <w:r>
+              <w:rPr>
+                <w:rFonts w:ascii="Calibri" w:hAnsi="Calibri"/>
+                <w:bCs/>
+              </w:rPr>
+              <w:t>Denge</w:t>
+            </w:r>
+            <w:proofErr w:type="spellEnd"/>
+            <w:r>
+              <w:rPr>
+                <w:rFonts w:ascii="Calibri" w:hAnsi="Calibri"/>
+                <w:bCs/>
+              </w:rPr>
+              <w:br/>
+            </w:r>
+            <w:proofErr w:type="spellStart"/>
+            <w:r>
+              <w:rPr>
+                <w:rFonts w:ascii="Calibri" w:hAnsi="Calibri"/>
+                <w:bCs/>
+              </w:rPr>
+              <w:t>Zeineb</w:t>
+            </w:r>
+            <w:proofErr w:type="spellEnd"/>
+            <w:r>
+              <w:rPr>
+                <w:rFonts w:ascii="Calibri" w:hAnsi="Calibri"/>
+                <w:bCs/>
+              </w:rPr>
+              <w:t xml:space="preserve"> Ibrahim</w:t>
+            </w:r>
+            <w:r>
+              <w:rPr>
+                <w:rFonts w:ascii="Calibri" w:hAnsi="Calibri"/>
+                <w:bCs/>
+              </w:rPr>
+              <w:br/>
+              <w:t xml:space="preserve">Ricardo </w:t>
+            </w:r>
+            <w:proofErr w:type="spellStart"/>
+            <w:r>
+              <w:rPr>
+                <w:rFonts w:ascii="Calibri" w:hAnsi="Calibri"/>
+                <w:bCs/>
+              </w:rPr>
+              <w:t>Finke</w:t>
+            </w:r>
+            <w:proofErr w:type="spellEnd"/>
           </w:p>
         </w:tc>
       </w:tr>
@@ -2140,7 +2266,7 @@
         <w:tc>
           <w:tcPr>
             <w:tcW w:w="551" w:type="pct"/>
-            <w:shd w:val="clear" w:color="auto" w:fill="A8D08D" w:themeFill="accent6" w:themeFillTint="99"/>
+            <w:shd w:val="clear" w:color="auto" w:fill="A6A6A6" w:themeFill="background1" w:themeFillShade="A6"/>
             <w:vAlign w:val="center"/>
           </w:tcPr>
           <w:p>
@@ -2163,53 +2289,23 @@
         <w:tc>
           <w:tcPr>
             <w:tcW w:w="1204" w:type="pct"/>
-            <w:shd w:val="clear" w:color="auto" w:fill="auto"/>
-            <w:vAlign w:val="center"/>
-          </w:tcPr>
-          <w:p>
-            <w:pPr>
-              <w:spacing w:before="120" w:after="120"/>
-              <w:rPr>
-                <w:rFonts w:ascii="Calibri" w:hAnsi="Calibri"/>
-                <w:bCs/>
-              </w:rPr>
-            </w:pPr>
-            <w:r>
-              <w:rPr>
-                <w:rFonts w:ascii="Calibri" w:hAnsi="Calibri"/>
-                <w:bCs/>
-              </w:rPr>
-              <w:t>[</w:t>
-            </w:r>
-            <w:r>
-              <w:rPr>
-                <w:rFonts w:ascii="Calibri" w:hAnsi="Calibri"/>
-                <w:bCs/>
-              </w:rPr>
-              <w:t>OK/</w:t>
-            </w:r>
-            <w:proofErr w:type="spellStart"/>
-            <w:r>
-              <w:rPr>
-                <w:rFonts w:ascii="Calibri" w:hAnsi="Calibri"/>
-                <w:bCs/>
-              </w:rPr>
-              <w:t>Fail</w:t>
-            </w:r>
-            <w:proofErr w:type="spellEnd"/>
-            <w:r>
-              <w:rPr>
-                <w:rFonts w:ascii="Calibri" w:hAnsi="Calibri"/>
-                <w:bCs/>
-              </w:rPr>
-              <w:t>/NVT</w:t>
-            </w:r>
-            <w:r>
-              <w:rPr>
-                <w:rFonts w:ascii="Calibri" w:hAnsi="Calibri"/>
-                <w:bCs/>
-              </w:rPr>
-              <w:t>]</w:t>
+            <w:shd w:val="clear" w:color="auto" w:fill="D9D9D9" w:themeFill="background1" w:themeFillShade="D9"/>
+            <w:vAlign w:val="center"/>
+          </w:tcPr>
+          <w:p>
+            <w:pPr>
+              <w:spacing w:before="120" w:after="120"/>
+              <w:rPr>
+                <w:rFonts w:ascii="Calibri" w:hAnsi="Calibri"/>
+                <w:bCs/>
+              </w:rPr>
+            </w:pPr>
+            <w:r>
+              <w:rPr>
+                <w:rFonts w:ascii="Calibri" w:hAnsi="Calibri"/>
+                <w:bCs/>
+              </w:rPr>
+              <w:t>OK</w:t>
             </w:r>
           </w:p>
         </w:tc>
@@ -2244,6 +2340,2419 @@
         <w:br w:type="page"/>
       </w:r>
     </w:p>
+    <w:tbl>
+      <w:tblPr>
+        <w:tblW w:w="5122" w:type="pct"/>
+        <w:tblInd w:w="-113" w:type="dxa"/>
+        <w:tblBorders>
+          <w:top w:val="single" w:sz="4" w:space="0" w:color="auto"/>
+          <w:left w:val="single" w:sz="4" w:space="0" w:color="auto"/>
+          <w:bottom w:val="single" w:sz="4" w:space="0" w:color="auto"/>
+          <w:right w:val="single" w:sz="4" w:space="0" w:color="auto"/>
+          <w:insideH w:val="single" w:sz="4" w:space="0" w:color="auto"/>
+          <w:insideV w:val="single" w:sz="4" w:space="0" w:color="auto"/>
+        </w:tblBorders>
+        <w:tblLook w:val="01E0" w:firstRow="1" w:lastRow="1" w:firstColumn="1" w:lastColumn="1" w:noHBand="0" w:noVBand="0"/>
+      </w:tblPr>
+      <w:tblGrid>
+        <w:gridCol w:w="2166"/>
+        <w:gridCol w:w="771"/>
+        <w:gridCol w:w="1155"/>
+        <w:gridCol w:w="1066"/>
+        <w:gridCol w:w="867"/>
+        <w:gridCol w:w="1023"/>
+        <w:gridCol w:w="2235"/>
+      </w:tblGrid>
+      <w:tr>
+        <w:trPr>
+          <w:trHeight w:val="20"/>
+        </w:trPr>
+        <w:tc>
+          <w:tcPr>
+            <w:tcW w:w="1139" w:type="pct"/>
+            <w:shd w:val="clear" w:color="auto" w:fill="9CC2E5" w:themeFill="accent1" w:themeFillTint="99"/>
+            <w:vAlign w:val="center"/>
+          </w:tcPr>
+          <w:p>
+            <w:pPr>
+              <w:spacing w:before="120" w:after="120"/>
+              <w:rPr>
+                <w:rFonts w:ascii="Calibri" w:hAnsi="Calibri"/>
+                <w:b/>
+                <w:szCs w:val="18"/>
+              </w:rPr>
+            </w:pPr>
+            <w:r>
+              <w:rPr>
+                <w:rFonts w:ascii="Calibri" w:hAnsi="Calibri"/>
+                <w:b/>
+                <w:szCs w:val="18"/>
+              </w:rPr>
+              <w:lastRenderedPageBreak/>
+              <w:t>Sprint &amp;  ID</w:t>
+            </w:r>
+          </w:p>
+        </w:tc>
+        <w:tc>
+          <w:tcPr>
+            <w:tcW w:w="3742" w:type="pct"/>
+            <w:gridSpan w:val="6"/>
+            <w:shd w:val="clear" w:color="auto" w:fill="auto"/>
+            <w:vAlign w:val="center"/>
+          </w:tcPr>
+          <w:p>
+            <w:pPr>
+              <w:spacing w:before="120" w:after="120"/>
+              <w:rPr>
+                <w:rFonts w:ascii="Calibri" w:hAnsi="Calibri"/>
+                <w:bCs/>
+              </w:rPr>
+            </w:pPr>
+            <w:r>
+              <w:rPr>
+                <w:rFonts w:ascii="Calibri" w:hAnsi="Calibri"/>
+                <w:bCs/>
+              </w:rPr>
+              <w:t>[</w:t>
+            </w:r>
+            <w:r>
+              <w:rPr>
+                <w:rFonts w:ascii="Calibri" w:hAnsi="Calibri"/>
+                <w:bCs/>
+              </w:rPr>
+              <w:t xml:space="preserve">Sprint03-TC02] </w:t>
+            </w:r>
+          </w:p>
+        </w:tc>
+      </w:tr>
+      <w:tr>
+        <w:trPr>
+          <w:trHeight w:val="20"/>
+        </w:trPr>
+        <w:tc>
+          <w:tcPr>
+            <w:tcW w:w="1139" w:type="pct"/>
+            <w:shd w:val="clear" w:color="auto" w:fill="9CC2E5" w:themeFill="accent1" w:themeFillTint="99"/>
+            <w:vAlign w:val="center"/>
+          </w:tcPr>
+          <w:p>
+            <w:pPr>
+              <w:spacing w:before="120" w:after="120"/>
+              <w:rPr>
+                <w:rFonts w:ascii="Calibri" w:hAnsi="Calibri"/>
+                <w:b/>
+              </w:rPr>
+            </w:pPr>
+            <w:r>
+              <w:rPr>
+                <w:rFonts w:ascii="Calibri" w:hAnsi="Calibri"/>
+                <w:b/>
+                <w:szCs w:val="18"/>
+              </w:rPr>
+              <w:t>User story</w:t>
+            </w:r>
+          </w:p>
+        </w:tc>
+        <w:tc>
+          <w:tcPr>
+            <w:tcW w:w="3742" w:type="pct"/>
+            <w:gridSpan w:val="6"/>
+            <w:shd w:val="clear" w:color="auto" w:fill="auto"/>
+            <w:vAlign w:val="center"/>
+          </w:tcPr>
+          <w:p>
+            <w:pPr>
+              <w:spacing w:before="120" w:after="120"/>
+              <w:rPr>
+                <w:rFonts w:ascii="Calibri" w:hAnsi="Calibri"/>
+                <w:bCs/>
+              </w:rPr>
+            </w:pPr>
+            <w:r>
+              <w:rPr>
+                <w:rFonts w:ascii="Calibri" w:eastAsia="Times New Roman" w:hAnsi="Calibri" w:cs="Calibri"/>
+                <w:color w:val="000000" w:themeColor="text1"/>
+              </w:rPr>
+              <w:t xml:space="preserve">Als (verliezende) speler wil ik </w:t>
+            </w:r>
+            <w:r>
+              <w:rPr>
+                <w:rFonts w:ascii="Calibri" w:eastAsia="Times New Roman" w:hAnsi="Calibri" w:cs="Calibri"/>
+                <w:color w:val="000000" w:themeColor="text1"/>
+              </w:rPr>
+              <w:t xml:space="preserve">een </w:t>
+            </w:r>
+            <w:proofErr w:type="spellStart"/>
+            <w:r>
+              <w:rPr>
+                <w:rFonts w:ascii="Calibri" w:eastAsia="Times New Roman" w:hAnsi="Calibri" w:cs="Calibri"/>
+                <w:color w:val="000000" w:themeColor="text1"/>
+              </w:rPr>
+              <w:t>debuff</w:t>
+            </w:r>
+            <w:proofErr w:type="spellEnd"/>
+            <w:r>
+              <w:rPr>
+                <w:rFonts w:ascii="Calibri" w:eastAsia="Times New Roman" w:hAnsi="Calibri" w:cs="Calibri"/>
+                <w:color w:val="000000" w:themeColor="text1"/>
+              </w:rPr>
+              <w:t xml:space="preserve"> </w:t>
+            </w:r>
+            <w:r>
+              <w:rPr>
+                <w:rFonts w:ascii="Calibri" w:eastAsia="Times New Roman" w:hAnsi="Calibri" w:cs="Calibri"/>
+                <w:color w:val="000000" w:themeColor="text1"/>
+              </w:rPr>
+              <w:t>willen geven zodat ik meer</w:t>
+            </w:r>
+            <w:r>
+              <w:rPr>
+                <w:rFonts w:ascii="Calibri" w:eastAsia="Times New Roman" w:hAnsi="Calibri" w:cs="Calibri"/>
+                <w:color w:val="000000" w:themeColor="text1"/>
+              </w:rPr>
+              <w:t xml:space="preserve"> kans heb om de volgende ronde te kunnen winnen</w:t>
+            </w:r>
+          </w:p>
+        </w:tc>
+      </w:tr>
+      <w:tr>
+        <w:trPr>
+          <w:trHeight w:val="20"/>
+        </w:trPr>
+        <w:tc>
+          <w:tcPr>
+            <w:tcW w:w="1139" w:type="pct"/>
+            <w:shd w:val="clear" w:color="auto" w:fill="9CC2E5" w:themeFill="accent1" w:themeFillTint="99"/>
+            <w:vAlign w:val="center"/>
+          </w:tcPr>
+          <w:p>
+            <w:pPr>
+              <w:spacing w:before="120" w:after="120"/>
+              <w:rPr>
+                <w:rFonts w:ascii="Calibri" w:hAnsi="Calibri"/>
+                <w:b/>
+              </w:rPr>
+            </w:pPr>
+            <w:r>
+              <w:rPr>
+                <w:rFonts w:ascii="Calibri" w:hAnsi="Calibri"/>
+                <w:b/>
+              </w:rPr>
+              <w:t>Omschrijving</w:t>
+            </w:r>
+          </w:p>
+        </w:tc>
+        <w:tc>
+          <w:tcPr>
+            <w:tcW w:w="3742" w:type="pct"/>
+            <w:gridSpan w:val="6"/>
+            <w:shd w:val="clear" w:color="auto" w:fill="auto"/>
+            <w:vAlign w:val="center"/>
+          </w:tcPr>
+          <w:p>
+            <w:pPr>
+              <w:spacing w:before="120" w:after="120"/>
+              <w:rPr>
+                <w:rFonts w:ascii="Calibri" w:hAnsi="Calibri"/>
+                <w:bCs/>
+              </w:rPr>
+            </w:pPr>
+            <w:r>
+              <w:rPr>
+                <w:rFonts w:ascii="Calibri" w:hAnsi="Calibri"/>
+                <w:bCs/>
+              </w:rPr>
+              <w:t xml:space="preserve">Speler moet </w:t>
+            </w:r>
+            <w:proofErr w:type="spellStart"/>
+            <w:r>
+              <w:rPr>
+                <w:rFonts w:ascii="Calibri" w:hAnsi="Calibri"/>
+                <w:bCs/>
+              </w:rPr>
+              <w:t>debuff</w:t>
+            </w:r>
+            <w:proofErr w:type="spellEnd"/>
+            <w:r>
+              <w:rPr>
+                <w:rFonts w:ascii="Calibri" w:hAnsi="Calibri"/>
+                <w:bCs/>
+              </w:rPr>
+              <w:t xml:space="preserve"> kaarten kunnen uitdelen</w:t>
+            </w:r>
+          </w:p>
+        </w:tc>
+      </w:tr>
+      <w:tr>
+        <w:trPr>
+          <w:trHeight w:val="20"/>
+        </w:trPr>
+        <w:tc>
+          <w:tcPr>
+            <w:tcW w:w="1139" w:type="pct"/>
+            <w:shd w:val="clear" w:color="auto" w:fill="9CC2E5" w:themeFill="accent1" w:themeFillTint="99"/>
+            <w:vAlign w:val="center"/>
+          </w:tcPr>
+          <w:p>
+            <w:pPr>
+              <w:spacing w:before="120" w:after="120"/>
+              <w:rPr>
+                <w:rFonts w:ascii="Calibri" w:hAnsi="Calibri"/>
+              </w:rPr>
+            </w:pPr>
+            <w:r>
+              <w:rPr>
+                <w:rFonts w:ascii="Calibri" w:hAnsi="Calibri"/>
+                <w:b/>
+              </w:rPr>
+              <w:t>Scenario</w:t>
+            </w:r>
+          </w:p>
+        </w:tc>
+        <w:tc>
+          <w:tcPr>
+            <w:tcW w:w="3742" w:type="pct"/>
+            <w:gridSpan w:val="6"/>
+            <w:vAlign w:val="center"/>
+          </w:tcPr>
+          <w:p>
+            <w:pPr>
+              <w:pStyle w:val="Geenafstand"/>
+              <w:spacing w:before="120" w:after="120"/>
+              <w:rPr>
+                <w:bCs/>
+              </w:rPr>
+            </w:pPr>
+            <w:r>
+              <w:rPr>
+                <w:bCs/>
+              </w:rPr>
+              <w:t xml:space="preserve">Er word met een </w:t>
+            </w:r>
+            <w:proofErr w:type="spellStart"/>
+            <w:r>
+              <w:rPr>
+                <w:bCs/>
+              </w:rPr>
+              <w:t>placeholder</w:t>
+            </w:r>
+            <w:proofErr w:type="spellEnd"/>
+            <w:r>
+              <w:rPr>
+                <w:bCs/>
+              </w:rPr>
+              <w:t xml:space="preserve"> button een menu laten zien waar mensen </w:t>
+            </w:r>
+            <w:proofErr w:type="spellStart"/>
+            <w:r>
+              <w:rPr>
+                <w:bCs/>
+              </w:rPr>
+              <w:t>debuffs</w:t>
+            </w:r>
+            <w:proofErr w:type="spellEnd"/>
+            <w:r>
+              <w:rPr>
+                <w:bCs/>
+              </w:rPr>
+              <w:t xml:space="preserve"> kunnen uitdelen aan andere spelers</w:t>
+            </w:r>
+          </w:p>
+        </w:tc>
+      </w:tr>
+      <w:tr>
+        <w:trPr>
+          <w:trHeight w:val="20"/>
+        </w:trPr>
+        <w:tc>
+          <w:tcPr>
+            <w:tcW w:w="1139" w:type="pct"/>
+            <w:shd w:val="clear" w:color="auto" w:fill="9CC2E5" w:themeFill="accent1" w:themeFillTint="99"/>
+            <w:vAlign w:val="center"/>
+          </w:tcPr>
+          <w:p>
+            <w:pPr>
+              <w:spacing w:before="120" w:after="120"/>
+              <w:rPr>
+                <w:rFonts w:ascii="Calibri" w:hAnsi="Calibri"/>
+                <w:b/>
+              </w:rPr>
+            </w:pPr>
+            <w:r>
+              <w:rPr>
+                <w:rFonts w:ascii="Calibri" w:hAnsi="Calibri"/>
+                <w:b/>
+              </w:rPr>
+              <w:t>Verwacht resultaat</w:t>
+            </w:r>
+          </w:p>
+        </w:tc>
+        <w:tc>
+          <w:tcPr>
+            <w:tcW w:w="3742" w:type="pct"/>
+            <w:gridSpan w:val="6"/>
+            <w:vAlign w:val="center"/>
+          </w:tcPr>
+          <w:p>
+            <w:pPr>
+              <w:spacing w:before="120" w:after="120"/>
+              <w:rPr>
+                <w:rFonts w:ascii="Calibri" w:hAnsi="Calibri"/>
+              </w:rPr>
+            </w:pPr>
+            <w:r>
+              <w:rPr>
+                <w:rFonts w:ascii="Calibri" w:hAnsi="Calibri"/>
+              </w:rPr>
+              <w:t xml:space="preserve">Spelers kunnen </w:t>
+            </w:r>
+            <w:proofErr w:type="spellStart"/>
+            <w:r>
+              <w:rPr>
+                <w:rFonts w:ascii="Calibri" w:hAnsi="Calibri"/>
+              </w:rPr>
+              <w:t>debuffs</w:t>
+            </w:r>
+            <w:proofErr w:type="spellEnd"/>
+            <w:r>
+              <w:rPr>
+                <w:rFonts w:ascii="Calibri" w:hAnsi="Calibri"/>
+              </w:rPr>
+              <w:t xml:space="preserve"> uitdelen aan andere spelers doormiddel van de kaarten in het menu</w:t>
+            </w:r>
+          </w:p>
+        </w:tc>
+      </w:tr>
+      <w:tr>
+        <w:trPr>
+          <w:trHeight w:val="20"/>
+        </w:trPr>
+        <w:tc>
+          <w:tcPr>
+            <w:tcW w:w="1139" w:type="pct"/>
+            <w:shd w:val="clear" w:color="auto" w:fill="A6A6A6" w:themeFill="background1" w:themeFillShade="A6"/>
+            <w:vAlign w:val="center"/>
+          </w:tcPr>
+          <w:p>
+            <w:pPr>
+              <w:spacing w:before="120" w:after="120"/>
+              <w:rPr>
+                <w:rFonts w:ascii="Calibri" w:hAnsi="Calibri"/>
+              </w:rPr>
+            </w:pPr>
+            <w:r>
+              <w:rPr>
+                <w:rFonts w:ascii="Calibri" w:hAnsi="Calibri"/>
+                <w:b/>
+              </w:rPr>
+              <w:t>Werkelijk</w:t>
+            </w:r>
+            <w:r>
+              <w:rPr>
+                <w:rFonts w:ascii="Calibri" w:hAnsi="Calibri"/>
+              </w:rPr>
+              <w:t xml:space="preserve"> </w:t>
+            </w:r>
+            <w:r>
+              <w:rPr>
+                <w:rFonts w:ascii="Calibri" w:hAnsi="Calibri"/>
+                <w:b/>
+              </w:rPr>
+              <w:t>resultaat</w:t>
+            </w:r>
+          </w:p>
+        </w:tc>
+        <w:tc>
+          <w:tcPr>
+            <w:tcW w:w="3742" w:type="pct"/>
+            <w:gridSpan w:val="6"/>
+            <w:shd w:val="clear" w:color="auto" w:fill="D9D9D9" w:themeFill="background1" w:themeFillShade="D9"/>
+            <w:vAlign w:val="center"/>
+          </w:tcPr>
+          <w:p>
+            <w:pPr>
+              <w:spacing w:before="120" w:after="120" w:line="240" w:lineRule="auto"/>
+              <w:rPr>
+                <w:rFonts w:ascii="Calibri" w:hAnsi="Calibri"/>
+              </w:rPr>
+            </w:pPr>
+            <w:r>
+              <w:rPr>
+                <w:rFonts w:ascii="Calibri" w:hAnsi="Calibri"/>
+              </w:rPr>
+              <w:t>Test niet uitgevoerd vanwege functie die niet af is.</w:t>
+            </w:r>
+          </w:p>
+        </w:tc>
+      </w:tr>
+      <w:tr>
+        <w:trPr>
+          <w:trHeight w:val="20"/>
+        </w:trPr>
+        <w:tc>
+          <w:tcPr>
+            <w:tcW w:w="1139" w:type="pct"/>
+            <w:shd w:val="clear" w:color="auto" w:fill="A6A6A6" w:themeFill="background1" w:themeFillShade="A6"/>
+            <w:tcMar>
+              <w:right w:w="0" w:type="dxa"/>
+            </w:tcMar>
+            <w:vAlign w:val="center"/>
+          </w:tcPr>
+          <w:p>
+            <w:pPr>
+              <w:spacing w:before="120" w:after="120"/>
+              <w:rPr>
+                <w:rFonts w:ascii="Calibri" w:hAnsi="Calibri"/>
+              </w:rPr>
+            </w:pPr>
+            <w:r>
+              <w:rPr>
+                <w:rFonts w:ascii="Calibri" w:hAnsi="Calibri"/>
+                <w:b/>
+              </w:rPr>
+              <w:t>Aanpassingen</w:t>
+            </w:r>
+          </w:p>
+        </w:tc>
+        <w:tc>
+          <w:tcPr>
+            <w:tcW w:w="3742" w:type="pct"/>
+            <w:gridSpan w:val="6"/>
+            <w:shd w:val="clear" w:color="auto" w:fill="D9D9D9" w:themeFill="background1" w:themeFillShade="D9"/>
+            <w:vAlign w:val="center"/>
+          </w:tcPr>
+          <w:p>
+            <w:pPr>
+              <w:spacing w:before="120" w:after="120" w:line="240" w:lineRule="auto"/>
+              <w:rPr>
+                <w:rFonts w:ascii="Calibri" w:hAnsi="Calibri"/>
+              </w:rPr>
+            </w:pPr>
+            <w:r>
+              <w:rPr>
+                <w:rFonts w:ascii="Calibri" w:hAnsi="Calibri"/>
+              </w:rPr>
+              <w:t>Functie maken</w:t>
+            </w:r>
+          </w:p>
+        </w:tc>
+      </w:tr>
+      <w:tr>
+        <w:trPr>
+          <w:trHeight w:val="20"/>
+        </w:trPr>
+        <w:tc>
+          <w:tcPr>
+            <w:tcW w:w="1139" w:type="pct"/>
+            <w:shd w:val="clear" w:color="auto" w:fill="9CC2E5" w:themeFill="accent1" w:themeFillTint="99"/>
+            <w:vAlign w:val="center"/>
+          </w:tcPr>
+          <w:p>
+            <w:pPr>
+              <w:spacing w:before="120" w:after="120"/>
+              <w:rPr>
+                <w:rFonts w:ascii="Calibri" w:hAnsi="Calibri"/>
+              </w:rPr>
+            </w:pPr>
+            <w:r>
+              <w:rPr>
+                <w:rFonts w:ascii="Calibri" w:hAnsi="Calibri"/>
+                <w:b/>
+              </w:rPr>
+              <w:t>Uitvoering</w:t>
+            </w:r>
+          </w:p>
+        </w:tc>
+        <w:tc>
+          <w:tcPr>
+            <w:tcW w:w="406" w:type="pct"/>
+            <w:shd w:val="clear" w:color="auto" w:fill="9CC2E5" w:themeFill="accent1" w:themeFillTint="99"/>
+            <w:vAlign w:val="center"/>
+          </w:tcPr>
+          <w:p>
+            <w:pPr>
+              <w:spacing w:before="120" w:after="120" w:line="256" w:lineRule="auto"/>
+              <w:rPr>
+                <w:rFonts w:ascii="Calibri" w:hAnsi="Calibri"/>
+              </w:rPr>
+            </w:pPr>
+            <w:r>
+              <w:rPr>
+                <w:rFonts w:ascii="Calibri" w:hAnsi="Calibri"/>
+                <w:b/>
+              </w:rPr>
+              <w:t>Tijd</w:t>
+            </w:r>
+          </w:p>
+        </w:tc>
+        <w:tc>
+          <w:tcPr>
+            <w:tcW w:w="607" w:type="pct"/>
+            <w:vAlign w:val="center"/>
+          </w:tcPr>
+          <w:p>
+            <w:pPr>
+              <w:spacing w:before="120" w:after="120" w:line="256" w:lineRule="auto"/>
+              <w:rPr>
+                <w:rFonts w:ascii="Calibri" w:hAnsi="Calibri"/>
+              </w:rPr>
+            </w:pPr>
+            <w:r>
+              <w:rPr>
+                <w:rFonts w:ascii="Calibri" w:hAnsi="Calibri"/>
+              </w:rPr>
+              <w:t>10 minuten</w:t>
+            </w:r>
+          </w:p>
+        </w:tc>
+        <w:tc>
+          <w:tcPr>
+            <w:tcW w:w="560" w:type="pct"/>
+            <w:shd w:val="clear" w:color="auto" w:fill="9CC2E5" w:themeFill="accent1" w:themeFillTint="99"/>
+            <w:vAlign w:val="center"/>
+          </w:tcPr>
+          <w:p>
+            <w:pPr>
+              <w:spacing w:before="120" w:after="120"/>
+              <w:rPr>
+                <w:rFonts w:ascii="Calibri" w:hAnsi="Calibri"/>
+              </w:rPr>
+            </w:pPr>
+            <w:r>
+              <w:rPr>
+                <w:rFonts w:ascii="Calibri" w:hAnsi="Calibri"/>
+                <w:b/>
+              </w:rPr>
+              <w:t>Prioriteit</w:t>
+            </w:r>
+          </w:p>
+        </w:tc>
+        <w:tc>
+          <w:tcPr>
+            <w:tcW w:w="455" w:type="pct"/>
+            <w:vAlign w:val="center"/>
+          </w:tcPr>
+          <w:p>
+            <w:pPr>
+              <w:spacing w:before="120" w:after="120"/>
+              <w:rPr>
+                <w:rFonts w:ascii="Calibri" w:hAnsi="Calibri"/>
+              </w:rPr>
+            </w:pPr>
+            <w:r>
+              <w:rPr>
+                <w:rFonts w:ascii="Calibri" w:hAnsi="Calibri"/>
+              </w:rPr>
+              <w:t>10</w:t>
+            </w:r>
+          </w:p>
+        </w:tc>
+        <w:tc>
+          <w:tcPr>
+            <w:tcW w:w="538" w:type="pct"/>
+            <w:shd w:val="clear" w:color="auto" w:fill="A6A6A6" w:themeFill="background1" w:themeFillShade="A6"/>
+            <w:vAlign w:val="center"/>
+          </w:tcPr>
+          <w:p>
+            <w:pPr>
+              <w:spacing w:before="120" w:after="120"/>
+              <w:rPr>
+                <w:rFonts w:ascii="Calibri" w:hAnsi="Calibri"/>
+                <w:b/>
+              </w:rPr>
+            </w:pPr>
+            <w:r>
+              <w:rPr>
+                <w:rFonts w:ascii="Calibri" w:hAnsi="Calibri"/>
+                <w:b/>
+              </w:rPr>
+              <w:t>Door</w:t>
+            </w:r>
+          </w:p>
+        </w:tc>
+        <w:tc>
+          <w:tcPr>
+            <w:tcW w:w="1175" w:type="pct"/>
+            <w:shd w:val="clear" w:color="auto" w:fill="D9D9D9" w:themeFill="background1" w:themeFillShade="D9"/>
+            <w:vAlign w:val="center"/>
+          </w:tcPr>
+          <w:p>
+            <w:pPr>
+              <w:spacing w:before="120" w:after="120"/>
+              <w:rPr>
+                <w:rFonts w:ascii="Calibri" w:hAnsi="Calibri"/>
+                <w:bCs/>
+              </w:rPr>
+            </w:pPr>
+            <w:r>
+              <w:rPr>
+                <w:rFonts w:ascii="Calibri" w:hAnsi="Calibri"/>
+                <w:bCs/>
+              </w:rPr>
+              <w:t>NVT</w:t>
+            </w:r>
+          </w:p>
+        </w:tc>
+      </w:tr>
+      <w:tr>
+        <w:trPr>
+          <w:trHeight w:val="20"/>
+        </w:trPr>
+        <w:tc>
+          <w:tcPr>
+            <w:tcW w:w="3168" w:type="pct"/>
+            <w:gridSpan w:val="5"/>
+            <w:tcBorders>
+              <w:left w:val="nil"/>
+              <w:bottom w:val="nil"/>
+            </w:tcBorders>
+            <w:shd w:val="clear" w:color="auto" w:fill="auto"/>
+            <w:vAlign w:val="center"/>
+          </w:tcPr>
+          <w:p>
+            <w:pPr>
+              <w:spacing w:before="120" w:after="120"/>
+              <w:jc w:val="right"/>
+              <w:rPr>
+                <w:rFonts w:ascii="Calibri" w:hAnsi="Calibri"/>
+                <w:b/>
+              </w:rPr>
+            </w:pPr>
+          </w:p>
+        </w:tc>
+        <w:tc>
+          <w:tcPr>
+            <w:tcW w:w="538" w:type="pct"/>
+            <w:shd w:val="clear" w:color="auto" w:fill="A6A6A6" w:themeFill="background1" w:themeFillShade="A6"/>
+            <w:vAlign w:val="center"/>
+          </w:tcPr>
+          <w:p>
+            <w:pPr>
+              <w:spacing w:before="120" w:after="120"/>
+              <w:rPr>
+                <w:rFonts w:ascii="Calibri" w:hAnsi="Calibri"/>
+                <w:b/>
+              </w:rPr>
+            </w:pPr>
+            <w:r>
+              <w:rPr>
+                <w:rFonts w:ascii="Calibri" w:hAnsi="Calibri"/>
+                <w:b/>
+              </w:rPr>
+              <w:t>Status</w:t>
+            </w:r>
+          </w:p>
+        </w:tc>
+        <w:tc>
+          <w:tcPr>
+            <w:tcW w:w="1175" w:type="pct"/>
+            <w:shd w:val="clear" w:color="auto" w:fill="D9D9D9" w:themeFill="background1" w:themeFillShade="D9"/>
+            <w:vAlign w:val="center"/>
+          </w:tcPr>
+          <w:p>
+            <w:pPr>
+              <w:spacing w:before="120" w:after="120"/>
+              <w:rPr>
+                <w:rFonts w:ascii="Calibri" w:hAnsi="Calibri"/>
+                <w:bCs/>
+              </w:rPr>
+            </w:pPr>
+            <w:r>
+              <w:rPr>
+                <w:rFonts w:ascii="Calibri" w:hAnsi="Calibri"/>
+                <w:bCs/>
+              </w:rPr>
+              <w:t>N</w:t>
+            </w:r>
+            <w:r>
+              <w:rPr>
+                <w:rFonts w:ascii="Calibri" w:hAnsi="Calibri"/>
+                <w:bCs/>
+              </w:rPr>
+              <w:t>iet uitgevoerd</w:t>
+            </w:r>
+          </w:p>
+        </w:tc>
+      </w:tr>
+    </w:tbl>
+    <w:p>
+      <w:pPr>
+        <w:rPr>
+          <w:rFonts w:cstheme="minorHAnsi"/>
+        </w:rPr>
+      </w:pPr>
+    </w:p>
+    <w:tbl>
+      <w:tblPr>
+        <w:tblW w:w="5122" w:type="pct"/>
+        <w:tblInd w:w="-113" w:type="dxa"/>
+        <w:tblBorders>
+          <w:top w:val="single" w:sz="4" w:space="0" w:color="auto"/>
+          <w:left w:val="single" w:sz="4" w:space="0" w:color="auto"/>
+          <w:bottom w:val="single" w:sz="4" w:space="0" w:color="auto"/>
+          <w:right w:val="single" w:sz="4" w:space="0" w:color="auto"/>
+          <w:insideH w:val="single" w:sz="4" w:space="0" w:color="auto"/>
+          <w:insideV w:val="single" w:sz="4" w:space="0" w:color="auto"/>
+        </w:tblBorders>
+        <w:tblLook w:val="01E0" w:firstRow="1" w:lastRow="1" w:firstColumn="1" w:lastColumn="1" w:noHBand="0" w:noVBand="0"/>
+      </w:tblPr>
+      <w:tblGrid>
+        <w:gridCol w:w="2335"/>
+        <w:gridCol w:w="753"/>
+        <w:gridCol w:w="1127"/>
+        <w:gridCol w:w="1040"/>
+        <w:gridCol w:w="847"/>
+        <w:gridCol w:w="999"/>
+        <w:gridCol w:w="2182"/>
+      </w:tblGrid>
+      <w:tr>
+        <w:trPr>
+          <w:trHeight w:val="20"/>
+        </w:trPr>
+        <w:tc>
+          <w:tcPr>
+            <w:tcW w:w="1258" w:type="pct"/>
+            <w:shd w:val="clear" w:color="auto" w:fill="9CC2E5" w:themeFill="accent1" w:themeFillTint="99"/>
+            <w:vAlign w:val="center"/>
+          </w:tcPr>
+          <w:p>
+            <w:pPr>
+              <w:spacing w:before="120" w:after="120"/>
+              <w:rPr>
+                <w:rFonts w:ascii="Calibri" w:hAnsi="Calibri"/>
+                <w:b/>
+                <w:szCs w:val="18"/>
+              </w:rPr>
+            </w:pPr>
+            <w:r>
+              <w:rPr>
+                <w:rFonts w:ascii="Calibri" w:hAnsi="Calibri"/>
+                <w:b/>
+                <w:szCs w:val="18"/>
+              </w:rPr>
+              <w:t>Sprint &amp;  ID</w:t>
+            </w:r>
+          </w:p>
+        </w:tc>
+        <w:tc>
+          <w:tcPr>
+            <w:tcW w:w="3742" w:type="pct"/>
+            <w:gridSpan w:val="6"/>
+            <w:shd w:val="clear" w:color="auto" w:fill="auto"/>
+            <w:vAlign w:val="center"/>
+          </w:tcPr>
+          <w:p>
+            <w:pPr>
+              <w:spacing w:before="120" w:after="120"/>
+              <w:rPr>
+                <w:rFonts w:ascii="Calibri" w:hAnsi="Calibri"/>
+                <w:bCs/>
+              </w:rPr>
+            </w:pPr>
+            <w:r>
+              <w:rPr>
+                <w:rFonts w:ascii="Calibri" w:hAnsi="Calibri"/>
+                <w:bCs/>
+              </w:rPr>
+              <w:t>[</w:t>
+            </w:r>
+            <w:r>
+              <w:rPr>
+                <w:rFonts w:ascii="Calibri" w:hAnsi="Calibri"/>
+                <w:bCs/>
+              </w:rPr>
+              <w:t xml:space="preserve">Sprint03-TC03] </w:t>
+            </w:r>
+          </w:p>
+        </w:tc>
+      </w:tr>
+      <w:tr>
+        <w:trPr>
+          <w:trHeight w:val="20"/>
+        </w:trPr>
+        <w:tc>
+          <w:tcPr>
+            <w:tcW w:w="1258" w:type="pct"/>
+            <w:shd w:val="clear" w:color="auto" w:fill="9CC2E5" w:themeFill="accent1" w:themeFillTint="99"/>
+            <w:vAlign w:val="center"/>
+          </w:tcPr>
+          <w:p>
+            <w:pPr>
+              <w:spacing w:before="120" w:after="120"/>
+              <w:rPr>
+                <w:rFonts w:ascii="Calibri" w:hAnsi="Calibri"/>
+                <w:b/>
+              </w:rPr>
+            </w:pPr>
+            <w:r>
+              <w:rPr>
+                <w:rFonts w:ascii="Calibri" w:hAnsi="Calibri"/>
+                <w:b/>
+                <w:szCs w:val="18"/>
+              </w:rPr>
+              <w:t>User story</w:t>
+            </w:r>
+          </w:p>
+        </w:tc>
+        <w:tc>
+          <w:tcPr>
+            <w:tcW w:w="3742" w:type="pct"/>
+            <w:gridSpan w:val="6"/>
+            <w:shd w:val="clear" w:color="auto" w:fill="auto"/>
+            <w:vAlign w:val="center"/>
+          </w:tcPr>
+          <w:p>
+            <w:pPr>
+              <w:spacing w:before="120" w:after="120"/>
+              <w:rPr>
+                <w:rFonts w:ascii="Calibri" w:hAnsi="Calibri"/>
+                <w:bCs/>
+              </w:rPr>
+            </w:pPr>
+            <w:r>
+              <w:rPr>
+                <w:rFonts w:ascii="Calibri" w:eastAsia="Times New Roman" w:hAnsi="Calibri" w:cs="Calibri"/>
+                <w:color w:val="000000" w:themeColor="text1"/>
+              </w:rPr>
+              <w:t xml:space="preserve">Als speler wil ik meerdere </w:t>
+            </w:r>
+            <w:proofErr w:type="spellStart"/>
+            <w:r>
+              <w:rPr>
+                <w:rFonts w:ascii="Calibri" w:eastAsia="Times New Roman" w:hAnsi="Calibri" w:cs="Calibri"/>
+                <w:color w:val="000000" w:themeColor="text1"/>
+              </w:rPr>
+              <w:t>debuffs</w:t>
+            </w:r>
+            <w:proofErr w:type="spellEnd"/>
+            <w:r>
+              <w:rPr>
+                <w:rFonts w:ascii="Calibri" w:eastAsia="Times New Roman" w:hAnsi="Calibri" w:cs="Calibri"/>
+                <w:color w:val="000000" w:themeColor="text1"/>
+              </w:rPr>
+              <w:t xml:space="preserve"> zodat ik meer keuze heb </w:t>
+            </w:r>
+            <w:r>
+              <w:rPr>
+                <w:rFonts w:ascii="Calibri" w:eastAsia="Times New Roman" w:hAnsi="Calibri" w:cs="Calibri"/>
+                <w:color w:val="000000" w:themeColor="text1"/>
+              </w:rPr>
+              <w:t xml:space="preserve">om de winnende </w:t>
+            </w:r>
+            <w:r>
+              <w:rPr>
+                <w:rFonts w:ascii="Calibri" w:eastAsia="Times New Roman" w:hAnsi="Calibri" w:cs="Calibri"/>
+                <w:color w:val="000000" w:themeColor="text1"/>
+              </w:rPr>
+              <w:t>spelers "slechter" te maken</w:t>
+            </w:r>
+          </w:p>
+        </w:tc>
+      </w:tr>
+      <w:tr>
+        <w:trPr>
+          <w:trHeight w:val="20"/>
+        </w:trPr>
+        <w:tc>
+          <w:tcPr>
+            <w:tcW w:w="1258" w:type="pct"/>
+            <w:shd w:val="clear" w:color="auto" w:fill="9CC2E5" w:themeFill="accent1" w:themeFillTint="99"/>
+            <w:vAlign w:val="center"/>
+          </w:tcPr>
+          <w:p>
+            <w:pPr>
+              <w:spacing w:before="120" w:after="120"/>
+              <w:rPr>
+                <w:rFonts w:ascii="Calibri" w:hAnsi="Calibri"/>
+                <w:b/>
+              </w:rPr>
+            </w:pPr>
+            <w:r>
+              <w:rPr>
+                <w:rFonts w:ascii="Calibri" w:hAnsi="Calibri"/>
+                <w:b/>
+              </w:rPr>
+              <w:t>Omschrijving</w:t>
+            </w:r>
+          </w:p>
+        </w:tc>
+        <w:tc>
+          <w:tcPr>
+            <w:tcW w:w="3742" w:type="pct"/>
+            <w:gridSpan w:val="6"/>
+            <w:shd w:val="clear" w:color="auto" w:fill="auto"/>
+            <w:vAlign w:val="center"/>
+          </w:tcPr>
+          <w:p>
+            <w:pPr>
+              <w:spacing w:before="120" w:after="120"/>
+              <w:rPr>
+                <w:rFonts w:ascii="Calibri" w:hAnsi="Calibri"/>
+                <w:bCs/>
+              </w:rPr>
+            </w:pPr>
+            <w:proofErr w:type="spellStart"/>
+            <w:r>
+              <w:rPr>
+                <w:rFonts w:ascii="Calibri" w:hAnsi="Calibri"/>
+                <w:bCs/>
+              </w:rPr>
+              <w:t>Debuffs</w:t>
+            </w:r>
+            <w:proofErr w:type="spellEnd"/>
+            <w:r>
+              <w:rPr>
+                <w:rFonts w:ascii="Calibri" w:hAnsi="Calibri"/>
+                <w:bCs/>
+              </w:rPr>
+              <w:t xml:space="preserve"> die een speler krijgt werken en kunnen worden weggehaald</w:t>
+            </w:r>
+          </w:p>
+        </w:tc>
+      </w:tr>
+      <w:tr>
+        <w:trPr>
+          <w:trHeight w:val="20"/>
+        </w:trPr>
+        <w:tc>
+          <w:tcPr>
+            <w:tcW w:w="1258" w:type="pct"/>
+            <w:shd w:val="clear" w:color="auto" w:fill="9CC2E5" w:themeFill="accent1" w:themeFillTint="99"/>
+            <w:vAlign w:val="center"/>
+          </w:tcPr>
+          <w:p>
+            <w:pPr>
+              <w:spacing w:before="120" w:after="120"/>
+              <w:rPr>
+                <w:rFonts w:ascii="Calibri" w:hAnsi="Calibri"/>
+              </w:rPr>
+            </w:pPr>
+            <w:r>
+              <w:rPr>
+                <w:rFonts w:ascii="Calibri" w:hAnsi="Calibri"/>
+                <w:b/>
+              </w:rPr>
+              <w:t>Scenario</w:t>
+            </w:r>
+          </w:p>
+        </w:tc>
+        <w:tc>
+          <w:tcPr>
+            <w:tcW w:w="3742" w:type="pct"/>
+            <w:gridSpan w:val="6"/>
+            <w:vAlign w:val="center"/>
+          </w:tcPr>
+          <w:p>
+            <w:pPr>
+              <w:pStyle w:val="Geenafstand"/>
+              <w:spacing w:before="120" w:after="120"/>
+              <w:rPr>
+                <w:bCs/>
+              </w:rPr>
+            </w:pPr>
+            <w:r>
+              <w:rPr>
+                <w:bCs/>
+              </w:rPr>
+              <w:t xml:space="preserve">Spelers krijgen een </w:t>
+            </w:r>
+            <w:proofErr w:type="spellStart"/>
+            <w:r>
+              <w:rPr>
+                <w:bCs/>
+              </w:rPr>
+              <w:t>debuff</w:t>
+            </w:r>
+            <w:proofErr w:type="spellEnd"/>
+            <w:r>
+              <w:rPr>
+                <w:bCs/>
+              </w:rPr>
+              <w:t xml:space="preserve"> volgens de vorige testcase en de </w:t>
+            </w:r>
+            <w:proofErr w:type="spellStart"/>
+            <w:r>
+              <w:rPr>
+                <w:bCs/>
+              </w:rPr>
+              <w:t>debuff</w:t>
+            </w:r>
+            <w:proofErr w:type="spellEnd"/>
+            <w:r>
+              <w:rPr>
+                <w:bCs/>
+              </w:rPr>
+              <w:t xml:space="preserve"> werkt op hun auto.</w:t>
+            </w:r>
+          </w:p>
+        </w:tc>
+      </w:tr>
+      <w:tr>
+        <w:trPr>
+          <w:trHeight w:val="20"/>
+        </w:trPr>
+        <w:tc>
+          <w:tcPr>
+            <w:tcW w:w="1258" w:type="pct"/>
+            <w:shd w:val="clear" w:color="auto" w:fill="9CC2E5" w:themeFill="accent1" w:themeFillTint="99"/>
+            <w:vAlign w:val="center"/>
+          </w:tcPr>
+          <w:p>
+            <w:pPr>
+              <w:spacing w:before="120" w:after="120"/>
+              <w:rPr>
+                <w:rFonts w:ascii="Calibri" w:hAnsi="Calibri"/>
+                <w:b/>
+              </w:rPr>
+            </w:pPr>
+            <w:r>
+              <w:rPr>
+                <w:rFonts w:ascii="Calibri" w:hAnsi="Calibri"/>
+                <w:b/>
+              </w:rPr>
+              <w:t>Verwacht resultaat</w:t>
+            </w:r>
+          </w:p>
+        </w:tc>
+        <w:tc>
+          <w:tcPr>
+            <w:tcW w:w="3742" w:type="pct"/>
+            <w:gridSpan w:val="6"/>
+            <w:vAlign w:val="center"/>
+          </w:tcPr>
+          <w:p>
+            <w:pPr>
+              <w:spacing w:before="120" w:after="120"/>
+              <w:rPr>
+                <w:rFonts w:ascii="Calibri" w:hAnsi="Calibri"/>
+              </w:rPr>
+            </w:pPr>
+            <w:proofErr w:type="spellStart"/>
+            <w:r>
+              <w:rPr>
+                <w:rFonts w:ascii="Calibri" w:hAnsi="Calibri"/>
+                <w:bCs/>
+              </w:rPr>
+              <w:t>Debuffs</w:t>
+            </w:r>
+            <w:proofErr w:type="spellEnd"/>
+            <w:r>
+              <w:rPr>
+                <w:rFonts w:ascii="Calibri" w:hAnsi="Calibri"/>
+                <w:bCs/>
+              </w:rPr>
+              <w:t xml:space="preserve"> die een speler krijgt werken en kunnen worden weggehaald</w:t>
+            </w:r>
+          </w:p>
+        </w:tc>
+      </w:tr>
+      <w:tr>
+        <w:trPr>
+          <w:trHeight w:val="20"/>
+        </w:trPr>
+        <w:tc>
+          <w:tcPr>
+            <w:tcW w:w="1258" w:type="pct"/>
+            <w:shd w:val="clear" w:color="auto" w:fill="A6A6A6" w:themeFill="background1" w:themeFillShade="A6"/>
+            <w:vAlign w:val="center"/>
+          </w:tcPr>
+          <w:p>
+            <w:pPr>
+              <w:spacing w:before="120" w:after="120"/>
+              <w:rPr>
+                <w:rFonts w:ascii="Calibri" w:hAnsi="Calibri"/>
+              </w:rPr>
+            </w:pPr>
+            <w:r>
+              <w:rPr>
+                <w:rFonts w:ascii="Calibri" w:hAnsi="Calibri"/>
+                <w:b/>
+              </w:rPr>
+              <w:t>Werkelijk</w:t>
+            </w:r>
+            <w:r>
+              <w:rPr>
+                <w:rFonts w:ascii="Calibri" w:hAnsi="Calibri"/>
+              </w:rPr>
+              <w:t xml:space="preserve"> </w:t>
+            </w:r>
+            <w:r>
+              <w:rPr>
+                <w:rFonts w:ascii="Calibri" w:hAnsi="Calibri"/>
+                <w:b/>
+              </w:rPr>
+              <w:t>resultaat</w:t>
+            </w:r>
+          </w:p>
+        </w:tc>
+        <w:tc>
+          <w:tcPr>
+            <w:tcW w:w="3742" w:type="pct"/>
+            <w:gridSpan w:val="6"/>
+            <w:shd w:val="clear" w:color="auto" w:fill="D9D9D9" w:themeFill="background1" w:themeFillShade="D9"/>
+            <w:vAlign w:val="center"/>
+          </w:tcPr>
+          <w:p>
+            <w:pPr>
+              <w:spacing w:before="120" w:after="120" w:line="240" w:lineRule="auto"/>
+              <w:rPr>
+                <w:rFonts w:ascii="Calibri" w:hAnsi="Calibri"/>
+              </w:rPr>
+            </w:pPr>
+            <w:r>
+              <w:rPr>
+                <w:rFonts w:ascii="Calibri" w:hAnsi="Calibri"/>
+              </w:rPr>
+              <w:t>Test niet uitgevoerd vanwege functie die niet af is</w:t>
+            </w:r>
+          </w:p>
+        </w:tc>
+      </w:tr>
+      <w:tr>
+        <w:trPr>
+          <w:trHeight w:val="20"/>
+        </w:trPr>
+        <w:tc>
+          <w:tcPr>
+            <w:tcW w:w="1258" w:type="pct"/>
+            <w:shd w:val="clear" w:color="auto" w:fill="A6A6A6" w:themeFill="background1" w:themeFillShade="A6"/>
+            <w:tcMar>
+              <w:right w:w="0" w:type="dxa"/>
+            </w:tcMar>
+            <w:vAlign w:val="center"/>
+          </w:tcPr>
+          <w:p>
+            <w:pPr>
+              <w:spacing w:before="120" w:after="120"/>
+              <w:rPr>
+                <w:rFonts w:ascii="Calibri" w:hAnsi="Calibri"/>
+              </w:rPr>
+            </w:pPr>
+            <w:r>
+              <w:rPr>
+                <w:rFonts w:ascii="Calibri" w:hAnsi="Calibri"/>
+                <w:b/>
+              </w:rPr>
+              <w:t>Aanpassingen</w:t>
+            </w:r>
+          </w:p>
+        </w:tc>
+        <w:tc>
+          <w:tcPr>
+            <w:tcW w:w="3742" w:type="pct"/>
+            <w:gridSpan w:val="6"/>
+            <w:shd w:val="clear" w:color="auto" w:fill="D9D9D9" w:themeFill="background1" w:themeFillShade="D9"/>
+            <w:vAlign w:val="center"/>
+          </w:tcPr>
+          <w:p>
+            <w:pPr>
+              <w:spacing w:before="120" w:after="120" w:line="240" w:lineRule="auto"/>
+              <w:rPr>
+                <w:rFonts w:ascii="Calibri" w:hAnsi="Calibri"/>
+              </w:rPr>
+            </w:pPr>
+            <w:r>
+              <w:rPr>
+                <w:rFonts w:ascii="Calibri" w:hAnsi="Calibri"/>
+              </w:rPr>
+              <w:t>Functie maken</w:t>
+            </w:r>
+          </w:p>
+        </w:tc>
+      </w:tr>
+      <w:tr>
+        <w:trPr>
+          <w:trHeight w:val="20"/>
+        </w:trPr>
+        <w:tc>
+          <w:tcPr>
+            <w:tcW w:w="1258" w:type="pct"/>
+            <w:shd w:val="clear" w:color="auto" w:fill="9CC2E5" w:themeFill="accent1" w:themeFillTint="99"/>
+            <w:vAlign w:val="center"/>
+          </w:tcPr>
+          <w:p>
+            <w:pPr>
+              <w:spacing w:before="120" w:after="120"/>
+              <w:rPr>
+                <w:rFonts w:ascii="Calibri" w:hAnsi="Calibri"/>
+              </w:rPr>
+            </w:pPr>
+            <w:r>
+              <w:rPr>
+                <w:rFonts w:ascii="Calibri" w:hAnsi="Calibri"/>
+                <w:b/>
+              </w:rPr>
+              <w:t>Uitvoering</w:t>
+            </w:r>
+          </w:p>
+        </w:tc>
+        <w:tc>
+          <w:tcPr>
+            <w:tcW w:w="406" w:type="pct"/>
+            <w:shd w:val="clear" w:color="auto" w:fill="9CC2E5" w:themeFill="accent1" w:themeFillTint="99"/>
+            <w:vAlign w:val="center"/>
+          </w:tcPr>
+          <w:p>
+            <w:pPr>
+              <w:spacing w:before="120" w:after="120" w:line="256" w:lineRule="auto"/>
+              <w:rPr>
+                <w:rFonts w:ascii="Calibri" w:hAnsi="Calibri"/>
+              </w:rPr>
+            </w:pPr>
+            <w:r>
+              <w:rPr>
+                <w:rFonts w:ascii="Calibri" w:hAnsi="Calibri"/>
+                <w:b/>
+              </w:rPr>
+              <w:t>Tijd</w:t>
+            </w:r>
+          </w:p>
+        </w:tc>
+        <w:tc>
+          <w:tcPr>
+            <w:tcW w:w="607" w:type="pct"/>
+            <w:vAlign w:val="center"/>
+          </w:tcPr>
+          <w:p>
+            <w:pPr>
+              <w:spacing w:before="120" w:after="120" w:line="256" w:lineRule="auto"/>
+              <w:rPr>
+                <w:rFonts w:ascii="Calibri" w:hAnsi="Calibri"/>
+              </w:rPr>
+            </w:pPr>
+            <w:r>
+              <w:rPr>
+                <w:rFonts w:ascii="Calibri" w:hAnsi="Calibri"/>
+              </w:rPr>
+              <w:t>10 minuten</w:t>
+            </w:r>
+          </w:p>
+        </w:tc>
+        <w:tc>
+          <w:tcPr>
+            <w:tcW w:w="560" w:type="pct"/>
+            <w:shd w:val="clear" w:color="auto" w:fill="9CC2E5" w:themeFill="accent1" w:themeFillTint="99"/>
+            <w:vAlign w:val="center"/>
+          </w:tcPr>
+          <w:p>
+            <w:pPr>
+              <w:spacing w:before="120" w:after="120"/>
+              <w:rPr>
+                <w:rFonts w:ascii="Calibri" w:hAnsi="Calibri"/>
+              </w:rPr>
+            </w:pPr>
+            <w:r>
+              <w:rPr>
+                <w:rFonts w:ascii="Calibri" w:hAnsi="Calibri"/>
+                <w:b/>
+              </w:rPr>
+              <w:t>Prioriteit</w:t>
+            </w:r>
+          </w:p>
+        </w:tc>
+        <w:tc>
+          <w:tcPr>
+            <w:tcW w:w="455" w:type="pct"/>
+            <w:vAlign w:val="center"/>
+          </w:tcPr>
+          <w:p>
+            <w:pPr>
+              <w:spacing w:before="120" w:after="120"/>
+              <w:rPr>
+                <w:rFonts w:ascii="Calibri" w:hAnsi="Calibri"/>
+              </w:rPr>
+            </w:pPr>
+            <w:r>
+              <w:rPr>
+                <w:rFonts w:ascii="Calibri" w:hAnsi="Calibri"/>
+              </w:rPr>
+              <w:t>10</w:t>
+            </w:r>
+          </w:p>
+        </w:tc>
+        <w:tc>
+          <w:tcPr>
+            <w:tcW w:w="538" w:type="pct"/>
+            <w:shd w:val="clear" w:color="auto" w:fill="A6A6A6" w:themeFill="background1" w:themeFillShade="A6"/>
+            <w:vAlign w:val="center"/>
+          </w:tcPr>
+          <w:p>
+            <w:pPr>
+              <w:spacing w:before="120" w:after="120"/>
+              <w:rPr>
+                <w:rFonts w:ascii="Calibri" w:hAnsi="Calibri"/>
+                <w:b/>
+              </w:rPr>
+            </w:pPr>
+            <w:r>
+              <w:rPr>
+                <w:rFonts w:ascii="Calibri" w:hAnsi="Calibri"/>
+                <w:b/>
+              </w:rPr>
+              <w:t>Door</w:t>
+            </w:r>
+          </w:p>
+        </w:tc>
+        <w:tc>
+          <w:tcPr>
+            <w:tcW w:w="1175" w:type="pct"/>
+            <w:shd w:val="clear" w:color="auto" w:fill="D9D9D9" w:themeFill="background1" w:themeFillShade="D9"/>
+            <w:vAlign w:val="center"/>
+          </w:tcPr>
+          <w:p>
+            <w:pPr>
+              <w:spacing w:before="120" w:after="120"/>
+              <w:rPr>
+                <w:rFonts w:ascii="Calibri" w:hAnsi="Calibri"/>
+                <w:bCs/>
+              </w:rPr>
+            </w:pPr>
+            <w:r>
+              <w:rPr>
+                <w:rFonts w:ascii="Calibri" w:hAnsi="Calibri"/>
+                <w:bCs/>
+              </w:rPr>
+              <w:t>NVT</w:t>
+            </w:r>
+          </w:p>
+        </w:tc>
+      </w:tr>
+      <w:tr>
+        <w:trPr>
+          <w:trHeight w:val="606"/>
+        </w:trPr>
+        <w:tc>
+          <w:tcPr>
+            <w:tcW w:w="3287" w:type="pct"/>
+            <w:gridSpan w:val="5"/>
+            <w:tcBorders>
+              <w:left w:val="nil"/>
+              <w:bottom w:val="nil"/>
+            </w:tcBorders>
+            <w:shd w:val="clear" w:color="auto" w:fill="auto"/>
+            <w:vAlign w:val="center"/>
+          </w:tcPr>
+          <w:p>
+            <w:pPr>
+              <w:spacing w:before="120" w:after="120"/>
+              <w:jc w:val="right"/>
+              <w:rPr>
+                <w:rFonts w:ascii="Calibri" w:hAnsi="Calibri"/>
+                <w:b/>
+              </w:rPr>
+            </w:pPr>
+          </w:p>
+        </w:tc>
+        <w:tc>
+          <w:tcPr>
+            <w:tcW w:w="538" w:type="pct"/>
+            <w:shd w:val="clear" w:color="auto" w:fill="A6A6A6" w:themeFill="background1" w:themeFillShade="A6"/>
+            <w:vAlign w:val="center"/>
+          </w:tcPr>
+          <w:p>
+            <w:pPr>
+              <w:spacing w:before="120" w:after="120"/>
+              <w:rPr>
+                <w:rFonts w:ascii="Calibri" w:hAnsi="Calibri"/>
+                <w:b/>
+              </w:rPr>
+            </w:pPr>
+            <w:r>
+              <w:rPr>
+                <w:rFonts w:ascii="Calibri" w:hAnsi="Calibri"/>
+                <w:b/>
+              </w:rPr>
+              <w:t>Status</w:t>
+            </w:r>
+          </w:p>
+        </w:tc>
+        <w:tc>
+          <w:tcPr>
+            <w:tcW w:w="1175" w:type="pct"/>
+            <w:shd w:val="clear" w:color="auto" w:fill="D9D9D9" w:themeFill="background1" w:themeFillShade="D9"/>
+            <w:vAlign w:val="center"/>
+          </w:tcPr>
+          <w:p>
+            <w:pPr>
+              <w:spacing w:before="120" w:after="120"/>
+              <w:rPr>
+                <w:rFonts w:ascii="Calibri" w:hAnsi="Calibri"/>
+                <w:bCs/>
+              </w:rPr>
+            </w:pPr>
+            <w:r>
+              <w:rPr>
+                <w:rFonts w:ascii="Calibri" w:hAnsi="Calibri"/>
+                <w:bCs/>
+              </w:rPr>
+              <w:t>Niet uitgevoerd</w:t>
+            </w:r>
+          </w:p>
+        </w:tc>
+      </w:tr>
+    </w:tbl>
+    <w:p>
+      <w:pPr>
+        <w:rPr>
+          <w:rFonts w:cstheme="minorHAnsi"/>
+        </w:rPr>
+      </w:pPr>
+    </w:p>
+    <w:p>
+      <w:pPr>
+        <w:rPr>
+          <w:rFonts w:cstheme="minorHAnsi"/>
+        </w:rPr>
+      </w:pPr>
+    </w:p>
+    <w:p>
+      <w:pPr>
+        <w:rPr>
+          <w:rFonts w:cstheme="minorHAnsi"/>
+        </w:rPr>
+      </w:pPr>
+    </w:p>
+    <w:tbl>
+      <w:tblPr>
+        <w:tblW w:w="5122" w:type="pct"/>
+        <w:tblInd w:w="-113" w:type="dxa"/>
+        <w:tblBorders>
+          <w:top w:val="single" w:sz="4" w:space="0" w:color="auto"/>
+          <w:left w:val="single" w:sz="4" w:space="0" w:color="auto"/>
+          <w:bottom w:val="single" w:sz="4" w:space="0" w:color="auto"/>
+          <w:right w:val="single" w:sz="4" w:space="0" w:color="auto"/>
+          <w:insideH w:val="single" w:sz="4" w:space="0" w:color="auto"/>
+          <w:insideV w:val="single" w:sz="4" w:space="0" w:color="auto"/>
+        </w:tblBorders>
+        <w:tblLook w:val="01E0" w:firstRow="1" w:lastRow="1" w:firstColumn="1" w:lastColumn="1" w:noHBand="0" w:noVBand="0"/>
+      </w:tblPr>
+      <w:tblGrid>
+        <w:gridCol w:w="2335"/>
+        <w:gridCol w:w="753"/>
+        <w:gridCol w:w="1127"/>
+        <w:gridCol w:w="1040"/>
+        <w:gridCol w:w="847"/>
+        <w:gridCol w:w="999"/>
+        <w:gridCol w:w="2182"/>
+      </w:tblGrid>
+      <w:tr>
+        <w:trPr>
+          <w:trHeight w:val="20"/>
+        </w:trPr>
+        <w:tc>
+          <w:tcPr>
+            <w:tcW w:w="1258" w:type="pct"/>
+            <w:shd w:val="clear" w:color="auto" w:fill="9CC2E5" w:themeFill="accent1" w:themeFillTint="99"/>
+            <w:vAlign w:val="center"/>
+          </w:tcPr>
+          <w:p>
+            <w:pPr>
+              <w:spacing w:before="120" w:after="120"/>
+              <w:rPr>
+                <w:rFonts w:ascii="Calibri" w:hAnsi="Calibri"/>
+                <w:b/>
+                <w:szCs w:val="18"/>
+              </w:rPr>
+            </w:pPr>
+            <w:r>
+              <w:rPr>
+                <w:rFonts w:ascii="Calibri" w:hAnsi="Calibri"/>
+                <w:b/>
+                <w:szCs w:val="18"/>
+              </w:rPr>
+              <w:lastRenderedPageBreak/>
+              <w:t>Sprint &amp;  ID</w:t>
+            </w:r>
+          </w:p>
+        </w:tc>
+        <w:tc>
+          <w:tcPr>
+            <w:tcW w:w="3742" w:type="pct"/>
+            <w:gridSpan w:val="6"/>
+            <w:shd w:val="clear" w:color="auto" w:fill="auto"/>
+            <w:vAlign w:val="center"/>
+          </w:tcPr>
+          <w:p>
+            <w:pPr>
+              <w:spacing w:before="120" w:after="120"/>
+              <w:rPr>
+                <w:rFonts w:ascii="Calibri" w:hAnsi="Calibri"/>
+                <w:bCs/>
+              </w:rPr>
+            </w:pPr>
+            <w:r>
+              <w:rPr>
+                <w:rFonts w:ascii="Calibri" w:hAnsi="Calibri"/>
+                <w:bCs/>
+              </w:rPr>
+              <w:t>[</w:t>
+            </w:r>
+            <w:r>
+              <w:rPr>
+                <w:rFonts w:ascii="Calibri" w:hAnsi="Calibri"/>
+                <w:bCs/>
+              </w:rPr>
+              <w:t xml:space="preserve">Sprint03-TC04] </w:t>
+            </w:r>
+          </w:p>
+        </w:tc>
+      </w:tr>
+      <w:tr>
+        <w:trPr>
+          <w:trHeight w:val="20"/>
+        </w:trPr>
+        <w:tc>
+          <w:tcPr>
+            <w:tcW w:w="1258" w:type="pct"/>
+            <w:shd w:val="clear" w:color="auto" w:fill="9CC2E5" w:themeFill="accent1" w:themeFillTint="99"/>
+            <w:vAlign w:val="center"/>
+          </w:tcPr>
+          <w:p>
+            <w:pPr>
+              <w:spacing w:before="120" w:after="120"/>
+              <w:rPr>
+                <w:rFonts w:ascii="Calibri" w:hAnsi="Calibri"/>
+                <w:b/>
+              </w:rPr>
+            </w:pPr>
+            <w:r>
+              <w:rPr>
+                <w:rFonts w:ascii="Calibri" w:hAnsi="Calibri"/>
+                <w:b/>
+                <w:szCs w:val="18"/>
+              </w:rPr>
+              <w:t>User story</w:t>
+            </w:r>
+          </w:p>
+        </w:tc>
+        <w:tc>
+          <w:tcPr>
+            <w:tcW w:w="3742" w:type="pct"/>
+            <w:gridSpan w:val="6"/>
+            <w:shd w:val="clear" w:color="auto" w:fill="auto"/>
+            <w:vAlign w:val="center"/>
+          </w:tcPr>
+          <w:p>
+            <w:pPr>
+              <w:spacing w:before="120" w:after="120"/>
+              <w:rPr>
+                <w:rFonts w:ascii="Calibri" w:hAnsi="Calibri"/>
+                <w:bCs/>
+              </w:rPr>
+            </w:pPr>
+            <w:r>
+              <w:rPr>
+                <w:rFonts w:ascii="Calibri" w:eastAsia="Times New Roman" w:hAnsi="Calibri" w:cs="Calibri"/>
+                <w:color w:val="000000" w:themeColor="text1"/>
+              </w:rPr>
+              <w:t xml:space="preserve">Als speler wil ik dat er obstakels </w:t>
+            </w:r>
+            <w:proofErr w:type="spellStart"/>
+            <w:r>
+              <w:rPr>
+                <w:rFonts w:ascii="Calibri" w:eastAsia="Times New Roman" w:hAnsi="Calibri" w:cs="Calibri"/>
+                <w:color w:val="000000" w:themeColor="text1"/>
+              </w:rPr>
+              <w:t>inspawnen</w:t>
+            </w:r>
+            <w:proofErr w:type="spellEnd"/>
+            <w:r>
+              <w:rPr>
+                <w:rFonts w:ascii="Calibri" w:eastAsia="Times New Roman" w:hAnsi="Calibri" w:cs="Calibri"/>
+                <w:color w:val="000000" w:themeColor="text1"/>
+              </w:rPr>
+              <w:t xml:space="preserve"> zodat </w:t>
+            </w:r>
+            <w:r>
+              <w:rPr>
+                <w:rFonts w:ascii="Calibri" w:eastAsia="Times New Roman" w:hAnsi="Calibri" w:cs="Calibri"/>
+                <w:color w:val="000000" w:themeColor="text1"/>
+              </w:rPr>
+              <w:t xml:space="preserve">het </w:t>
+            </w:r>
+            <w:r>
+              <w:rPr>
+                <w:rFonts w:ascii="Calibri" w:eastAsia="Times New Roman" w:hAnsi="Calibri" w:cs="Calibri"/>
+                <w:color w:val="000000" w:themeColor="text1"/>
+              </w:rPr>
+              <w:t>progressief</w:t>
+            </w:r>
+            <w:r>
+              <w:rPr>
+                <w:rFonts w:ascii="Calibri" w:eastAsia="Times New Roman" w:hAnsi="Calibri" w:cs="Calibri"/>
+                <w:color w:val="000000" w:themeColor="text1"/>
+              </w:rPr>
+              <w:t xml:space="preserve"> </w:t>
+            </w:r>
+            <w:r>
+              <w:rPr>
+                <w:rFonts w:ascii="Calibri" w:eastAsia="Times New Roman" w:hAnsi="Calibri" w:cs="Calibri"/>
+                <w:color w:val="000000" w:themeColor="text1"/>
+              </w:rPr>
+              <w:t>moeilijker wordt</w:t>
+            </w:r>
+            <w:r>
+              <w:rPr>
+                <w:rFonts w:ascii="Calibri" w:eastAsia="Times New Roman" w:hAnsi="Calibri" w:cs="Calibri"/>
+                <w:color w:val="000000" w:themeColor="text1"/>
+              </w:rPr>
+              <w:t xml:space="preserve"> per lap</w:t>
+            </w:r>
+          </w:p>
+        </w:tc>
+      </w:tr>
+      <w:tr>
+        <w:trPr>
+          <w:trHeight w:val="20"/>
+        </w:trPr>
+        <w:tc>
+          <w:tcPr>
+            <w:tcW w:w="1258" w:type="pct"/>
+            <w:shd w:val="clear" w:color="auto" w:fill="9CC2E5" w:themeFill="accent1" w:themeFillTint="99"/>
+            <w:vAlign w:val="center"/>
+          </w:tcPr>
+          <w:p>
+            <w:pPr>
+              <w:spacing w:before="120" w:after="120"/>
+              <w:rPr>
+                <w:rFonts w:ascii="Calibri" w:hAnsi="Calibri"/>
+                <w:b/>
+              </w:rPr>
+            </w:pPr>
+            <w:r>
+              <w:rPr>
+                <w:rFonts w:ascii="Calibri" w:hAnsi="Calibri"/>
+                <w:b/>
+              </w:rPr>
+              <w:t>Omschrijving</w:t>
+            </w:r>
+          </w:p>
+        </w:tc>
+        <w:tc>
+          <w:tcPr>
+            <w:tcW w:w="3742" w:type="pct"/>
+            <w:gridSpan w:val="6"/>
+            <w:shd w:val="clear" w:color="auto" w:fill="auto"/>
+            <w:vAlign w:val="center"/>
+          </w:tcPr>
+          <w:p>
+            <w:pPr>
+              <w:spacing w:before="120" w:after="120"/>
+              <w:rPr>
+                <w:rFonts w:ascii="Calibri" w:hAnsi="Calibri"/>
+                <w:bCs/>
+              </w:rPr>
+            </w:pPr>
+            <w:r>
+              <w:rPr>
+                <w:rFonts w:ascii="Calibri" w:hAnsi="Calibri"/>
+                <w:bCs/>
+              </w:rPr>
+              <w:t xml:space="preserve">Obstakels worden goed </w:t>
+            </w:r>
+            <w:proofErr w:type="spellStart"/>
+            <w:r>
+              <w:rPr>
+                <w:rFonts w:ascii="Calibri" w:hAnsi="Calibri"/>
+                <w:bCs/>
+              </w:rPr>
+              <w:t>ingespawnt</w:t>
+            </w:r>
+            <w:proofErr w:type="spellEnd"/>
+            <w:r>
+              <w:rPr>
+                <w:rFonts w:ascii="Calibri" w:hAnsi="Calibri"/>
+                <w:bCs/>
+              </w:rPr>
+              <w:t xml:space="preserve"> en gedragen zich goed zoals ze horen</w:t>
+            </w:r>
+          </w:p>
+        </w:tc>
+      </w:tr>
+      <w:tr>
+        <w:trPr>
+          <w:trHeight w:val="20"/>
+        </w:trPr>
+        <w:tc>
+          <w:tcPr>
+            <w:tcW w:w="1258" w:type="pct"/>
+            <w:shd w:val="clear" w:color="auto" w:fill="9CC2E5" w:themeFill="accent1" w:themeFillTint="99"/>
+            <w:vAlign w:val="center"/>
+          </w:tcPr>
+          <w:p>
+            <w:pPr>
+              <w:spacing w:before="120" w:after="120"/>
+              <w:rPr>
+                <w:rFonts w:ascii="Calibri" w:hAnsi="Calibri"/>
+              </w:rPr>
+            </w:pPr>
+            <w:r>
+              <w:rPr>
+                <w:rFonts w:ascii="Calibri" w:hAnsi="Calibri"/>
+                <w:b/>
+              </w:rPr>
+              <w:t>Scenario</w:t>
+            </w:r>
+          </w:p>
+        </w:tc>
+        <w:tc>
+          <w:tcPr>
+            <w:tcW w:w="3742" w:type="pct"/>
+            <w:gridSpan w:val="6"/>
+            <w:vAlign w:val="center"/>
+          </w:tcPr>
+          <w:p>
+            <w:pPr>
+              <w:pStyle w:val="Geenafstand"/>
+              <w:spacing w:before="120" w:after="120"/>
+              <w:rPr>
+                <w:bCs/>
+              </w:rPr>
+            </w:pPr>
+            <w:r>
+              <w:rPr>
+                <w:bCs/>
+              </w:rPr>
+              <w:t xml:space="preserve">Wanneer een speler een lap afmaakt </w:t>
+            </w:r>
+            <w:proofErr w:type="spellStart"/>
+            <w:r>
+              <w:rPr>
+                <w:bCs/>
+              </w:rPr>
+              <w:t>spawnt</w:t>
+            </w:r>
+            <w:proofErr w:type="spellEnd"/>
+            <w:r>
+              <w:rPr>
+                <w:bCs/>
+              </w:rPr>
+              <w:t xml:space="preserve"> er een obstakel die het juiste gedrag moet vertonen</w:t>
+            </w:r>
+          </w:p>
+        </w:tc>
+      </w:tr>
+      <w:tr>
+        <w:trPr>
+          <w:trHeight w:val="20"/>
+        </w:trPr>
+        <w:tc>
+          <w:tcPr>
+            <w:tcW w:w="1258" w:type="pct"/>
+            <w:shd w:val="clear" w:color="auto" w:fill="9CC2E5" w:themeFill="accent1" w:themeFillTint="99"/>
+            <w:vAlign w:val="center"/>
+          </w:tcPr>
+          <w:p>
+            <w:pPr>
+              <w:spacing w:before="120" w:after="120"/>
+              <w:rPr>
+                <w:rFonts w:ascii="Calibri" w:hAnsi="Calibri"/>
+                <w:b/>
+              </w:rPr>
+            </w:pPr>
+            <w:r>
+              <w:rPr>
+                <w:rFonts w:ascii="Calibri" w:hAnsi="Calibri"/>
+                <w:b/>
+              </w:rPr>
+              <w:t>Verwacht resultaat</w:t>
+            </w:r>
+          </w:p>
+        </w:tc>
+        <w:tc>
+          <w:tcPr>
+            <w:tcW w:w="3742" w:type="pct"/>
+            <w:gridSpan w:val="6"/>
+            <w:vAlign w:val="center"/>
+          </w:tcPr>
+          <w:p>
+            <w:pPr>
+              <w:spacing w:before="120" w:after="120"/>
+              <w:rPr>
+                <w:rFonts w:ascii="Calibri" w:hAnsi="Calibri"/>
+              </w:rPr>
+            </w:pPr>
+            <w:r>
+              <w:rPr>
+                <w:bCs/>
+              </w:rPr>
+              <w:t xml:space="preserve">Wanneer een speler een lap afmaakt </w:t>
+            </w:r>
+            <w:proofErr w:type="spellStart"/>
+            <w:r>
+              <w:rPr>
+                <w:bCs/>
+              </w:rPr>
+              <w:t>spawnt</w:t>
+            </w:r>
+            <w:proofErr w:type="spellEnd"/>
+            <w:r>
+              <w:rPr>
+                <w:bCs/>
+              </w:rPr>
+              <w:t xml:space="preserve"> er een obstakel die het juiste gedrag moet vertonen</w:t>
+            </w:r>
+          </w:p>
+        </w:tc>
+      </w:tr>
+      <w:tr>
+        <w:trPr>
+          <w:trHeight w:val="20"/>
+        </w:trPr>
+        <w:tc>
+          <w:tcPr>
+            <w:tcW w:w="1258" w:type="pct"/>
+            <w:shd w:val="clear" w:color="auto" w:fill="A6A6A6" w:themeFill="background1" w:themeFillShade="A6"/>
+            <w:vAlign w:val="center"/>
+          </w:tcPr>
+          <w:p>
+            <w:pPr>
+              <w:spacing w:before="120" w:after="120"/>
+              <w:rPr>
+                <w:rFonts w:ascii="Calibri" w:hAnsi="Calibri"/>
+              </w:rPr>
+            </w:pPr>
+            <w:r>
+              <w:rPr>
+                <w:rFonts w:ascii="Calibri" w:hAnsi="Calibri"/>
+                <w:b/>
+              </w:rPr>
+              <w:t>Werkelijk</w:t>
+            </w:r>
+            <w:r>
+              <w:rPr>
+                <w:rFonts w:ascii="Calibri" w:hAnsi="Calibri"/>
+              </w:rPr>
+              <w:t xml:space="preserve"> </w:t>
+            </w:r>
+            <w:r>
+              <w:rPr>
+                <w:rFonts w:ascii="Calibri" w:hAnsi="Calibri"/>
+                <w:b/>
+              </w:rPr>
+              <w:t>resultaat</w:t>
+            </w:r>
+          </w:p>
+        </w:tc>
+        <w:tc>
+          <w:tcPr>
+            <w:tcW w:w="3742" w:type="pct"/>
+            <w:gridSpan w:val="6"/>
+            <w:shd w:val="clear" w:color="auto" w:fill="D9D9D9" w:themeFill="background1" w:themeFillShade="D9"/>
+            <w:vAlign w:val="center"/>
+          </w:tcPr>
+          <w:p>
+            <w:pPr>
+              <w:spacing w:before="120" w:after="120" w:line="240" w:lineRule="auto"/>
+              <w:rPr>
+                <w:rFonts w:ascii="Calibri" w:hAnsi="Calibri"/>
+              </w:rPr>
+            </w:pPr>
+            <w:r>
+              <w:rPr>
+                <w:rFonts w:ascii="Calibri" w:hAnsi="Calibri"/>
+              </w:rPr>
+              <w:t xml:space="preserve">Er worden obstakels </w:t>
+            </w:r>
+            <w:proofErr w:type="spellStart"/>
+            <w:r>
+              <w:rPr>
+                <w:rFonts w:ascii="Calibri" w:hAnsi="Calibri"/>
+              </w:rPr>
+              <w:t>ingespawnd</w:t>
+            </w:r>
+            <w:proofErr w:type="spellEnd"/>
+            <w:r>
+              <w:rPr>
+                <w:rFonts w:ascii="Calibri" w:hAnsi="Calibri"/>
+              </w:rPr>
+              <w:t xml:space="preserve"> en die vertonen het juiste gedrag.</w:t>
+            </w:r>
+          </w:p>
+        </w:tc>
+      </w:tr>
+      <w:tr>
+        <w:trPr>
+          <w:trHeight w:val="20"/>
+        </w:trPr>
+        <w:tc>
+          <w:tcPr>
+            <w:tcW w:w="1258" w:type="pct"/>
+            <w:shd w:val="clear" w:color="auto" w:fill="A6A6A6" w:themeFill="background1" w:themeFillShade="A6"/>
+            <w:tcMar>
+              <w:right w:w="0" w:type="dxa"/>
+            </w:tcMar>
+            <w:vAlign w:val="center"/>
+          </w:tcPr>
+          <w:p>
+            <w:pPr>
+              <w:spacing w:before="120" w:after="120"/>
+              <w:rPr>
+                <w:rFonts w:ascii="Calibri" w:hAnsi="Calibri"/>
+              </w:rPr>
+            </w:pPr>
+            <w:r>
+              <w:rPr>
+                <w:rFonts w:ascii="Calibri" w:hAnsi="Calibri"/>
+                <w:b/>
+              </w:rPr>
+              <w:t>Aanpassingen</w:t>
+            </w:r>
+          </w:p>
+        </w:tc>
+        <w:tc>
+          <w:tcPr>
+            <w:tcW w:w="3742" w:type="pct"/>
+            <w:gridSpan w:val="6"/>
+            <w:shd w:val="clear" w:color="auto" w:fill="D9D9D9" w:themeFill="background1" w:themeFillShade="D9"/>
+            <w:vAlign w:val="center"/>
+          </w:tcPr>
+          <w:p>
+            <w:pPr>
+              <w:spacing w:before="120" w:after="120" w:line="240" w:lineRule="auto"/>
+              <w:rPr>
+                <w:rFonts w:ascii="Calibri" w:hAnsi="Calibri"/>
+              </w:rPr>
+            </w:pPr>
+            <w:r>
+              <w:rPr>
+                <w:rFonts w:ascii="Calibri" w:hAnsi="Calibri"/>
+              </w:rPr>
+              <w:t>Meer obstakels toevoegen omdat nog niet elk obstakel af was</w:t>
+            </w:r>
+          </w:p>
+        </w:tc>
+      </w:tr>
+      <w:tr>
+        <w:trPr>
+          <w:trHeight w:val="20"/>
+        </w:trPr>
+        <w:tc>
+          <w:tcPr>
+            <w:tcW w:w="1258" w:type="pct"/>
+            <w:shd w:val="clear" w:color="auto" w:fill="9CC2E5" w:themeFill="accent1" w:themeFillTint="99"/>
+            <w:vAlign w:val="center"/>
+          </w:tcPr>
+          <w:p>
+            <w:pPr>
+              <w:spacing w:before="120" w:after="120"/>
+              <w:rPr>
+                <w:rFonts w:ascii="Calibri" w:hAnsi="Calibri"/>
+              </w:rPr>
+            </w:pPr>
+            <w:r>
+              <w:rPr>
+                <w:rFonts w:ascii="Calibri" w:hAnsi="Calibri"/>
+                <w:b/>
+              </w:rPr>
+              <w:t>Uitvoering</w:t>
+            </w:r>
+          </w:p>
+        </w:tc>
+        <w:tc>
+          <w:tcPr>
+            <w:tcW w:w="406" w:type="pct"/>
+            <w:shd w:val="clear" w:color="auto" w:fill="9CC2E5" w:themeFill="accent1" w:themeFillTint="99"/>
+            <w:vAlign w:val="center"/>
+          </w:tcPr>
+          <w:p>
+            <w:pPr>
+              <w:spacing w:before="120" w:after="120" w:line="256" w:lineRule="auto"/>
+              <w:rPr>
+                <w:rFonts w:ascii="Calibri" w:hAnsi="Calibri"/>
+              </w:rPr>
+            </w:pPr>
+            <w:r>
+              <w:rPr>
+                <w:rFonts w:ascii="Calibri" w:hAnsi="Calibri"/>
+                <w:b/>
+              </w:rPr>
+              <w:t>Tijd</w:t>
+            </w:r>
+          </w:p>
+        </w:tc>
+        <w:tc>
+          <w:tcPr>
+            <w:tcW w:w="607" w:type="pct"/>
+            <w:vAlign w:val="center"/>
+          </w:tcPr>
+          <w:p>
+            <w:pPr>
+              <w:spacing w:before="120" w:after="120" w:line="256" w:lineRule="auto"/>
+              <w:rPr>
+                <w:rFonts w:ascii="Calibri" w:hAnsi="Calibri"/>
+              </w:rPr>
+            </w:pPr>
+            <w:r>
+              <w:rPr>
+                <w:rFonts w:ascii="Calibri" w:hAnsi="Calibri"/>
+              </w:rPr>
+              <w:t>10 minuten</w:t>
+            </w:r>
+          </w:p>
+        </w:tc>
+        <w:tc>
+          <w:tcPr>
+            <w:tcW w:w="560" w:type="pct"/>
+            <w:shd w:val="clear" w:color="auto" w:fill="9CC2E5" w:themeFill="accent1" w:themeFillTint="99"/>
+            <w:vAlign w:val="center"/>
+          </w:tcPr>
+          <w:p>
+            <w:pPr>
+              <w:spacing w:before="120" w:after="120"/>
+              <w:rPr>
+                <w:rFonts w:ascii="Calibri" w:hAnsi="Calibri"/>
+              </w:rPr>
+            </w:pPr>
+            <w:r>
+              <w:rPr>
+                <w:rFonts w:ascii="Calibri" w:hAnsi="Calibri"/>
+                <w:b/>
+              </w:rPr>
+              <w:t>Prioriteit</w:t>
+            </w:r>
+          </w:p>
+        </w:tc>
+        <w:tc>
+          <w:tcPr>
+            <w:tcW w:w="455" w:type="pct"/>
+            <w:vAlign w:val="center"/>
+          </w:tcPr>
+          <w:p>
+            <w:pPr>
+              <w:spacing w:before="120" w:after="120"/>
+              <w:rPr>
+                <w:rFonts w:ascii="Calibri" w:hAnsi="Calibri"/>
+              </w:rPr>
+            </w:pPr>
+            <w:r>
+              <w:rPr>
+                <w:rFonts w:ascii="Calibri" w:hAnsi="Calibri"/>
+              </w:rPr>
+              <w:t>10</w:t>
+            </w:r>
+          </w:p>
+        </w:tc>
+        <w:tc>
+          <w:tcPr>
+            <w:tcW w:w="538" w:type="pct"/>
+            <w:shd w:val="clear" w:color="auto" w:fill="A6A6A6" w:themeFill="background1" w:themeFillShade="A6"/>
+            <w:vAlign w:val="center"/>
+          </w:tcPr>
+          <w:p>
+            <w:pPr>
+              <w:spacing w:before="120" w:after="120"/>
+              <w:rPr>
+                <w:rFonts w:ascii="Calibri" w:hAnsi="Calibri"/>
+                <w:b/>
+              </w:rPr>
+            </w:pPr>
+            <w:r>
+              <w:rPr>
+                <w:rFonts w:ascii="Calibri" w:hAnsi="Calibri"/>
+                <w:b/>
+              </w:rPr>
+              <w:t>Door</w:t>
+            </w:r>
+          </w:p>
+        </w:tc>
+        <w:tc>
+          <w:tcPr>
+            <w:tcW w:w="1175" w:type="pct"/>
+            <w:shd w:val="clear" w:color="auto" w:fill="D9D9D9" w:themeFill="background1" w:themeFillShade="D9"/>
+            <w:vAlign w:val="center"/>
+          </w:tcPr>
+          <w:p>
+            <w:pPr>
+              <w:spacing w:before="120" w:after="120"/>
+              <w:rPr>
+                <w:rFonts w:ascii="Calibri" w:hAnsi="Calibri"/>
+                <w:bCs/>
+              </w:rPr>
+            </w:pPr>
+            <w:proofErr w:type="spellStart"/>
+            <w:r>
+              <w:rPr>
+                <w:rFonts w:ascii="Calibri" w:hAnsi="Calibri"/>
+                <w:bCs/>
+              </w:rPr>
+              <w:t>Esat</w:t>
+            </w:r>
+            <w:proofErr w:type="spellEnd"/>
+            <w:r>
+              <w:rPr>
+                <w:rFonts w:ascii="Calibri" w:hAnsi="Calibri"/>
+                <w:bCs/>
+              </w:rPr>
+              <w:t xml:space="preserve"> </w:t>
+            </w:r>
+            <w:proofErr w:type="spellStart"/>
+            <w:r>
+              <w:rPr>
+                <w:rFonts w:ascii="Calibri" w:hAnsi="Calibri"/>
+                <w:bCs/>
+              </w:rPr>
+              <w:t>Yavuz</w:t>
+            </w:r>
+            <w:proofErr w:type="spellEnd"/>
+            <w:r>
+              <w:rPr>
+                <w:rFonts w:ascii="Calibri" w:hAnsi="Calibri"/>
+                <w:bCs/>
+              </w:rPr>
+              <w:br/>
+              <w:t>Yorick Klaassen</w:t>
+            </w:r>
+            <w:r>
+              <w:rPr>
+                <w:rFonts w:ascii="Calibri" w:hAnsi="Calibri"/>
+                <w:bCs/>
+              </w:rPr>
+              <w:br/>
+              <w:t xml:space="preserve">Rinze </w:t>
+            </w:r>
+            <w:proofErr w:type="spellStart"/>
+            <w:r>
+              <w:rPr>
+                <w:rFonts w:ascii="Calibri" w:hAnsi="Calibri"/>
+                <w:bCs/>
+              </w:rPr>
+              <w:t>Kuizenga</w:t>
+            </w:r>
+            <w:proofErr w:type="spellEnd"/>
+            <w:r>
+              <w:rPr>
+                <w:rFonts w:ascii="Calibri" w:hAnsi="Calibri"/>
+                <w:bCs/>
+              </w:rPr>
+              <w:br/>
+              <w:t>Simon Boersma</w:t>
+            </w:r>
+            <w:r>
+              <w:rPr>
+                <w:rFonts w:ascii="Calibri" w:hAnsi="Calibri"/>
+                <w:bCs/>
+              </w:rPr>
+              <w:br/>
+              <w:t xml:space="preserve">Oliver ter </w:t>
+            </w:r>
+            <w:proofErr w:type="spellStart"/>
+            <w:r>
+              <w:rPr>
+                <w:rFonts w:ascii="Calibri" w:hAnsi="Calibri"/>
+                <w:bCs/>
+              </w:rPr>
+              <w:t>Denge</w:t>
+            </w:r>
+            <w:proofErr w:type="spellEnd"/>
+            <w:r>
+              <w:rPr>
+                <w:rFonts w:ascii="Calibri" w:hAnsi="Calibri"/>
+                <w:bCs/>
+              </w:rPr>
+              <w:br/>
+            </w:r>
+            <w:proofErr w:type="spellStart"/>
+            <w:r>
+              <w:rPr>
+                <w:rFonts w:ascii="Calibri" w:hAnsi="Calibri"/>
+                <w:bCs/>
+              </w:rPr>
+              <w:t>Zeineb</w:t>
+            </w:r>
+            <w:proofErr w:type="spellEnd"/>
+            <w:r>
+              <w:rPr>
+                <w:rFonts w:ascii="Calibri" w:hAnsi="Calibri"/>
+                <w:bCs/>
+              </w:rPr>
+              <w:t xml:space="preserve"> Ibrahim</w:t>
+            </w:r>
+            <w:r>
+              <w:rPr>
+                <w:rFonts w:ascii="Calibri" w:hAnsi="Calibri"/>
+                <w:bCs/>
+              </w:rPr>
+              <w:br/>
+              <w:t xml:space="preserve">Ricardo </w:t>
+            </w:r>
+            <w:proofErr w:type="spellStart"/>
+            <w:r>
+              <w:rPr>
+                <w:rFonts w:ascii="Calibri" w:hAnsi="Calibri"/>
+                <w:bCs/>
+              </w:rPr>
+              <w:t>Finke</w:t>
+            </w:r>
+            <w:proofErr w:type="spellEnd"/>
+          </w:p>
+        </w:tc>
+      </w:tr>
+      <w:tr>
+        <w:trPr>
+          <w:trHeight w:val="606"/>
+        </w:trPr>
+        <w:tc>
+          <w:tcPr>
+            <w:tcW w:w="3287" w:type="pct"/>
+            <w:gridSpan w:val="5"/>
+            <w:tcBorders>
+              <w:left w:val="nil"/>
+              <w:bottom w:val="nil"/>
+            </w:tcBorders>
+            <w:shd w:val="clear" w:color="auto" w:fill="auto"/>
+            <w:vAlign w:val="center"/>
+          </w:tcPr>
+          <w:p>
+            <w:pPr>
+              <w:spacing w:before="120" w:after="120"/>
+              <w:jc w:val="right"/>
+              <w:rPr>
+                <w:rFonts w:ascii="Calibri" w:hAnsi="Calibri"/>
+                <w:b/>
+              </w:rPr>
+            </w:pPr>
+          </w:p>
+        </w:tc>
+        <w:tc>
+          <w:tcPr>
+            <w:tcW w:w="538" w:type="pct"/>
+            <w:shd w:val="clear" w:color="auto" w:fill="A6A6A6" w:themeFill="background1" w:themeFillShade="A6"/>
+            <w:vAlign w:val="center"/>
+          </w:tcPr>
+          <w:p>
+            <w:pPr>
+              <w:spacing w:before="120" w:after="120"/>
+              <w:rPr>
+                <w:rFonts w:ascii="Calibri" w:hAnsi="Calibri"/>
+                <w:b/>
+              </w:rPr>
+            </w:pPr>
+            <w:r>
+              <w:rPr>
+                <w:rFonts w:ascii="Calibri" w:hAnsi="Calibri"/>
+                <w:b/>
+              </w:rPr>
+              <w:t>Status</w:t>
+            </w:r>
+          </w:p>
+        </w:tc>
+        <w:tc>
+          <w:tcPr>
+            <w:tcW w:w="1175" w:type="pct"/>
+            <w:shd w:val="clear" w:color="auto" w:fill="D9D9D9" w:themeFill="background1" w:themeFillShade="D9"/>
+            <w:vAlign w:val="center"/>
+          </w:tcPr>
+          <w:p>
+            <w:pPr>
+              <w:spacing w:before="120" w:after="120"/>
+              <w:rPr>
+                <w:rFonts w:ascii="Calibri" w:hAnsi="Calibri"/>
+                <w:bCs/>
+              </w:rPr>
+            </w:pPr>
+            <w:r>
+              <w:rPr>
+                <w:rFonts w:ascii="Calibri" w:hAnsi="Calibri"/>
+                <w:bCs/>
+              </w:rPr>
+              <w:t>OK</w:t>
+            </w:r>
+          </w:p>
+        </w:tc>
+      </w:tr>
+    </w:tbl>
+    <w:p>
+      <w:pPr>
+        <w:rPr>
+          <w:rFonts w:cstheme="minorHAnsi"/>
+        </w:rPr>
+      </w:pPr>
+    </w:p>
+    <w:p>
+      <w:pPr>
+        <w:rPr>
+          <w:rFonts w:cstheme="minorHAnsi"/>
+        </w:rPr>
+      </w:pPr>
+    </w:p>
+    <w:p>
+      <w:pPr>
+        <w:rPr>
+          <w:rFonts w:cstheme="minorHAnsi"/>
+        </w:rPr>
+      </w:pPr>
+    </w:p>
+    <w:p>
+      <w:pPr>
+        <w:rPr>
+          <w:rFonts w:cstheme="minorHAnsi"/>
+        </w:rPr>
+      </w:pPr>
+    </w:p>
+    <w:p>
+      <w:pPr>
+        <w:rPr>
+          <w:rFonts w:cstheme="minorHAnsi"/>
+        </w:rPr>
+      </w:pPr>
+    </w:p>
+    <w:p>
+      <w:pPr>
+        <w:rPr>
+          <w:rFonts w:cstheme="minorHAnsi"/>
+        </w:rPr>
+      </w:pPr>
+    </w:p>
+    <w:p>
+      <w:pPr>
+        <w:rPr>
+          <w:rFonts w:cstheme="minorHAnsi"/>
+        </w:rPr>
+      </w:pPr>
+    </w:p>
+    <w:p>
+      <w:pPr>
+        <w:rPr>
+          <w:rFonts w:cstheme="minorHAnsi"/>
+        </w:rPr>
+      </w:pPr>
+    </w:p>
+    <w:p>
+      <w:pPr>
+        <w:rPr>
+          <w:rFonts w:cstheme="minorHAnsi"/>
+        </w:rPr>
+      </w:pPr>
+    </w:p>
+    <w:p>
+      <w:pPr>
+        <w:rPr>
+          <w:rFonts w:cstheme="minorHAnsi"/>
+        </w:rPr>
+      </w:pPr>
+    </w:p>
+    <w:p>
+      <w:pPr>
+        <w:rPr>
+          <w:rFonts w:cstheme="minorHAnsi"/>
+        </w:rPr>
+      </w:pPr>
+    </w:p>
+    <w:p>
+      <w:pPr>
+        <w:rPr>
+          <w:rFonts w:cstheme="minorHAnsi"/>
+        </w:rPr>
+      </w:pPr>
+    </w:p>
+    <w:p>
+      <w:pPr>
+        <w:rPr>
+          <w:rFonts w:cstheme="minorHAnsi"/>
+        </w:rPr>
+      </w:pPr>
+    </w:p>
     <w:p>
       <w:pPr>
         <w:pStyle w:val="Kop1"/>
@@ -2271,8 +4780,6 @@
       <w:pPr>
         <w:rPr>
           <w:rFonts w:cstheme="minorHAnsi"/>
-          <w:i/>
-          <w:iCs/>
         </w:rPr>
       </w:pPr>
       <w:r>
@@ -2324,14 +4831,31 @@
       <w:r>
         <w:rPr>
           <w:rFonts w:cstheme="minorHAnsi"/>
-          <w:i/>
-          <w:iCs/>
-        </w:rPr>
-        <w:t>[Beschrijf de meest kritieke fouten en hun mogelijke impact op de game.]</w:t>
+        </w:rPr>
+        <w:t xml:space="preserve">Er waren wat klachten over de </w:t>
+      </w:r>
+      <w:proofErr w:type="spellStart"/>
+      <w:r>
+        <w:rPr>
+          <w:rFonts w:cstheme="minorHAnsi"/>
+        </w:rPr>
+        <w:t>movement</w:t>
+      </w:r>
+      <w:proofErr w:type="spellEnd"/>
+      <w:r>
+        <w:rPr>
+          <w:rFonts w:cstheme="minorHAnsi"/>
+        </w:rPr>
+        <w:t xml:space="preserve"> zoals:</w:t>
       </w:r>
     </w:p>
     <w:p>
       <w:pPr>
+        <w:pStyle w:val="Lijstalinea"/>
+        <w:numPr>
+          <w:ilvl w:val="0"/>
+          <w:numId w:val="13"/>
+        </w:numPr>
         <w:rPr>
           <w:rFonts w:cstheme="minorHAnsi"/>
         </w:rPr>
@@ -2342,22 +4866,85 @@
           <w:b/>
           <w:bCs/>
         </w:rPr>
-        <w:t>Omschrijving en toekenning</w:t>
-      </w:r>
+        <w:t>Een rem toevoegen</w:t>
+      </w:r>
+    </w:p>
+    <w:p>
+      <w:pPr>
+        <w:pStyle w:val="Lijstalinea"/>
+        <w:rPr>
+          <w:rFonts w:cstheme="minorHAnsi"/>
+        </w:rPr>
+      </w:pPr>
+      <w:r>
+        <w:rPr>
+          <w:rFonts w:cstheme="minorHAnsi"/>
+        </w:rPr>
+        <w:t>Origineel hadden we het idee van de speler geen rem geven om ze goed te laten nadenken voordat ze beginnen met gassen, maar na deze tests is het duidelijk dat het voor het ontwijken van obstakels wel handig is om te kunnen remmen zodat de speler wat preciezer kan rijden.</w:t>
+      </w:r>
+    </w:p>
+    <w:p>
+      <w:pPr>
+        <w:pStyle w:val="Lijstalinea"/>
+        <w:numPr>
+          <w:ilvl w:val="0"/>
+          <w:numId w:val="13"/>
+        </w:numPr>
+        <w:rPr>
+          <w:rFonts w:cstheme="minorHAnsi"/>
+        </w:rPr>
+      </w:pPr>
       <w:r>
         <w:rPr>
           <w:rFonts w:cstheme="minorHAnsi"/>
           <w:b/>
           <w:bCs/>
         </w:rPr>
-        <w:t xml:space="preserve"> issues</w:t>
-      </w:r>
+        <w:t>Agressiever sturen</w:t>
+      </w:r>
+    </w:p>
+    <w:p>
+      <w:pPr>
+        <w:pStyle w:val="Lijstalinea"/>
+        <w:rPr>
+          <w:rFonts w:cstheme="minorHAnsi"/>
+        </w:rPr>
+      </w:pPr>
+      <w:r>
+        <w:rPr>
+          <w:rFonts w:cstheme="minorHAnsi"/>
+        </w:rPr>
+        <w:t>Er was een probleempje met het sturen dat de spelers niet goed een bocht konden maken, dus moeten we het sturen iets sneller maken zodat de spelers goed door bochten kunnen gaan zonder tegen de muren aan te knallen.</w:t>
+      </w:r>
+    </w:p>
+    <w:p>
+      <w:pPr>
+        <w:rPr>
+          <w:rFonts w:cstheme="minorHAnsi"/>
+        </w:rPr>
+      </w:pPr>
       <w:r>
         <w:rPr>
           <w:rFonts w:cstheme="minorHAnsi"/>
           <w:b/>
           <w:bCs/>
         </w:rPr>
+        <w:t>Omschrijving en toekenning</w:t>
+      </w:r>
+      <w:r>
+        <w:rPr>
+          <w:rFonts w:cstheme="minorHAnsi"/>
+          <w:b/>
+          <w:bCs/>
+        </w:rPr>
+        <w:t xml:space="preserve"> issues</w:t>
+      </w:r>
+      <w:r>
+        <w:rPr>
+          <w:rFonts w:cstheme="minorHAnsi"/>
+          <w:b/>
+          <w:bCs/>
+        </w:rPr>
         <w:t>:</w:t>
       </w:r>
       <w:r>
@@ -2365,70 +4952,6 @@
           <w:rFonts w:cstheme="minorHAnsi"/>
         </w:rPr>
         <w:br/>
-      </w:r>
-      <w:r>
-        <w:rPr>
-          <w:rFonts w:cstheme="minorHAnsi"/>
-          <w:i/>
-          <w:iCs/>
-        </w:rPr>
-        <w:t>[</w:t>
-      </w:r>
-      <w:r>
-        <w:rPr>
-          <w:rFonts w:cstheme="minorHAnsi"/>
-          <w:i/>
-          <w:iCs/>
-        </w:rPr>
-        <w:t>Vul de onderstaande</w:t>
-      </w:r>
-      <w:r>
-        <w:rPr>
-          <w:rFonts w:cstheme="minorHAnsi"/>
-          <w:i/>
-          <w:iCs/>
-        </w:rPr>
-        <w:t xml:space="preserve"> </w:t>
-      </w:r>
-      <w:r>
-        <w:rPr>
-          <w:rFonts w:cstheme="minorHAnsi"/>
-          <w:i/>
-          <w:iCs/>
-        </w:rPr>
-        <w:t xml:space="preserve">tabel </w:t>
-      </w:r>
-      <w:r>
-        <w:rPr>
-          <w:rFonts w:cstheme="minorHAnsi"/>
-          <w:i/>
-          <w:iCs/>
-        </w:rPr>
-        <w:t xml:space="preserve">zo specifiek mogelijk </w:t>
-      </w:r>
-      <w:r>
-        <w:rPr>
-          <w:rFonts w:cstheme="minorHAnsi"/>
-          <w:i/>
-          <w:iCs/>
-        </w:rPr>
-        <w:t>in, zodat je de issues kunt gaan plannen</w:t>
-      </w:r>
-      <w:r>
-        <w:rPr>
-          <w:rFonts w:cstheme="minorHAnsi"/>
-          <w:i/>
-          <w:iCs/>
-        </w:rPr>
-        <w:t xml:space="preserve"> (kopieer de tabel indien er meer issues zijn).</w:t>
-      </w:r>
-      <w:r>
-        <w:rPr>
-          <w:rFonts w:cstheme="minorHAnsi"/>
-          <w:i/>
-          <w:iCs/>
-        </w:rPr>
-        <w:t>]</w:t>
       </w:r>
     </w:p>
     <w:p>
@@ -2511,7 +5034,21 @@
                 <w:rFonts w:ascii="Calibri" w:hAnsi="Calibri"/>
                 <w:bCs/>
               </w:rPr>
-              <w:t>Sprint01-</w:t>
+              <w:t>Sprint0</w:t>
+            </w:r>
+            <w:r>
+              <w:rPr>
+                <w:rFonts w:ascii="Calibri" w:hAnsi="Calibri"/>
+                <w:bCs/>
+              </w:rPr>
+              <w:t>3</w:t>
+            </w:r>
+            <w:r>
+              <w:rPr>
+                <w:rFonts w:ascii="Calibri" w:hAnsi="Calibri"/>
+                <w:bCs/>
+              </w:rPr>
+              <w:t>-</w:t>
             </w:r>
             <w:r>
               <w:rPr>
@@ -2573,32 +5110,15 @@
           </w:tcPr>
           <w:p>
             <w:pPr>
-              <w:spacing w:before="120" w:after="120"/>
-              <w:rPr>
-                <w:rFonts w:ascii="Calibri" w:hAnsi="Calibri"/>
-                <w:bCs/>
-              </w:rPr>
-            </w:pPr>
-            <w:r>
-              <w:rPr>
-                <w:rFonts w:ascii="Calibri" w:hAnsi="Calibri"/>
-                <w:bCs/>
-              </w:rPr>
-              <w:t>[</w:t>
-            </w:r>
-            <w:r>
-              <w:rPr>
-                <w:rFonts w:ascii="Calibri" w:hAnsi="Calibri"/>
-                <w:bCs/>
-              </w:rPr>
-              <w:t>Beschrijving bug</w:t>
-            </w:r>
-            <w:r>
-              <w:rPr>
-                <w:rFonts w:ascii="Calibri" w:hAnsi="Calibri"/>
-                <w:bCs/>
-              </w:rPr>
-              <w:t>]</w:t>
+              <w:rPr>
+                <w:rFonts w:cstheme="minorHAnsi"/>
+              </w:rPr>
+            </w:pPr>
+            <w:r>
+              <w:rPr>
+                <w:rFonts w:cstheme="minorHAnsi"/>
+              </w:rPr>
+              <w:t>Origineel hadden we het idee van de speler geen rem geven om ze goed te laten nadenken voordat ze beginnen met gassen, maar na deze tests is het duidelijk dat het voor het ontwijken van obstakels wel handig is om te kunnen remmen zodat de speler wat preciezer kan rijden.</w:t>
             </w:r>
           </w:p>
         </w:tc>
@@ -2650,21 +5170,7 @@
                 <w:rFonts w:ascii="Calibri" w:hAnsi="Calibri"/>
                 <w:bCs/>
               </w:rPr>
-              <w:t>[</w:t>
-            </w:r>
-            <w:r>
-              <w:rPr>
-                <w:rFonts w:ascii="Calibri" w:hAnsi="Calibri"/>
-                <w:bCs/>
-              </w:rPr>
-              <w:t>laag/middel/hoog</w:t>
-            </w:r>
-            <w:r>
-              <w:rPr>
-                <w:rFonts w:ascii="Calibri" w:hAnsi="Calibri"/>
-                <w:bCs/>
-              </w:rPr>
-              <w:t>]</w:t>
+              <w:t>hoog</w:t>
             </w:r>
           </w:p>
         </w:tc>
@@ -2706,70 +5212,19 @@
               <w:spacing w:before="120" w:after="120"/>
               <w:rPr>
                 <w:bCs/>
-                <w:lang w:val="en-US"/>
-              </w:rPr>
-            </w:pPr>
-            <w:r>
-              <w:rPr>
-                <w:bCs/>
-                <w:lang w:val="en-US"/>
-              </w:rPr>
-              <w:t>[</w:t>
-            </w:r>
-            <w:proofErr w:type="spellStart"/>
-            <w:r>
-              <w:rPr>
-                <w:bCs/>
-                <w:lang w:val="en-US"/>
-              </w:rPr>
-              <w:t>Omschrijf</w:t>
-            </w:r>
-            <w:proofErr w:type="spellEnd"/>
-            <w:r>
-              <w:rPr>
-                <w:bCs/>
-                <w:lang w:val="en-US"/>
-              </w:rPr>
-              <w:t xml:space="preserve"> </w:t>
-            </w:r>
-            <w:r>
-              <w:rPr>
-                <w:bCs/>
-                <w:lang w:val="en-US"/>
-              </w:rPr>
-              <w:t>de (</w:t>
-            </w:r>
-            <w:proofErr w:type="spellStart"/>
-            <w:r>
-              <w:rPr>
-                <w:bCs/>
-                <w:lang w:val="en-US"/>
-              </w:rPr>
-              <w:t>eventuele</w:t>
-            </w:r>
-            <w:proofErr w:type="spellEnd"/>
-            <w:r>
-              <w:rPr>
-                <w:bCs/>
-                <w:lang w:val="en-US"/>
-              </w:rPr>
-              <w:t xml:space="preserve">) </w:t>
-            </w:r>
-            <w:proofErr w:type="spellStart"/>
-            <w:r>
-              <w:rPr>
-                <w:bCs/>
-                <w:lang w:val="en-US"/>
-              </w:rPr>
-              <w:t>oplossing</w:t>
-            </w:r>
-            <w:proofErr w:type="spellEnd"/>
-            <w:r>
-              <w:rPr>
-                <w:bCs/>
-                <w:lang w:val="en-US"/>
-              </w:rPr>
-              <w:t>]</w:t>
+              </w:rPr>
+            </w:pPr>
+            <w:r>
+              <w:rPr>
+                <w:bCs/>
+              </w:rPr>
+              <w:t>Speller een bewegingsoptie geven o</w:t>
+            </w:r>
+            <w:r>
+              <w:rPr>
+                <w:bCs/>
+              </w:rPr>
+              <w:t>m te kunnen remmen.</w:t>
             </w:r>
           </w:p>
         </w:tc>
@@ -2819,26 +5274,7 @@
                 <w:rFonts w:ascii="Calibri" w:hAnsi="Calibri"/>
                 <w:lang w:val="en-AU"/>
               </w:rPr>
-              <w:t>[</w:t>
-            </w:r>
-            <w:r>
-              <w:rPr>
-                <w:rFonts w:cstheme="minorHAnsi"/>
-              </w:rPr>
-              <w:t>Open/In behandeling/C</w:t>
-            </w:r>
-            <w:r>
-              <w:rPr>
-                <w:rFonts w:cstheme="minorHAnsi"/>
-              </w:rPr>
-              <w:t>losed</w:t>
-            </w:r>
-            <w:r>
-              <w:rPr>
-                <w:rFonts w:ascii="Calibri" w:hAnsi="Calibri"/>
-                <w:lang w:val="en-AU"/>
-              </w:rPr>
-              <w:t>]</w:t>
+              <w:t>Open</w:t>
             </w:r>
           </w:p>
         </w:tc>
@@ -2886,25 +5322,7 @@
               <w:rPr>
                 <w:rFonts w:ascii="Calibri" w:hAnsi="Calibri"/>
               </w:rPr>
-              <w:t>[</w:t>
-            </w:r>
-            <w:r>
-              <w:rPr>
-                <w:rFonts w:ascii="Calibri" w:hAnsi="Calibri"/>
-              </w:rPr>
-              <w:t>Eigenaar van deze</w:t>
-            </w:r>
-            <w:r>
-              <w:rPr>
-                <w:rFonts w:ascii="Calibri" w:hAnsi="Calibri"/>
-              </w:rPr>
-              <w:t xml:space="preserve"> issue</w:t>
-            </w:r>
-            <w:r>
-              <w:rPr>
-                <w:rFonts w:ascii="Calibri" w:hAnsi="Calibri"/>
-              </w:rPr>
-              <w:t>]</w:t>
+              <w:t>Jorick Wassink</w:t>
             </w:r>
           </w:p>
         </w:tc>
@@ -2923,6 +5341,423 @@
           <w:rFonts w:cstheme="minorHAnsi"/>
         </w:rPr>
       </w:pPr>
+    </w:p>
+    <w:p>
+      <w:pPr>
+        <w:rPr>
+          <w:rFonts w:cstheme="minorHAnsi"/>
+        </w:rPr>
+      </w:pPr>
+    </w:p>
+    <w:p>
+      <w:pPr>
+        <w:rPr>
+          <w:rFonts w:cstheme="minorHAnsi"/>
+        </w:rPr>
+      </w:pPr>
+    </w:p>
+    <w:p>
+      <w:pPr>
+        <w:rPr>
+          <w:rFonts w:cstheme="minorHAnsi"/>
+        </w:rPr>
+      </w:pPr>
+    </w:p>
+    <w:p>
+      <w:pPr>
+        <w:rPr>
+          <w:rFonts w:cstheme="minorHAnsi"/>
+        </w:rPr>
+      </w:pPr>
+    </w:p>
+    <w:p>
+      <w:pPr>
+        <w:rPr>
+          <w:rFonts w:cstheme="minorHAnsi"/>
+        </w:rPr>
+      </w:pPr>
+    </w:p>
+    <w:p>
+      <w:pPr>
+        <w:rPr>
+          <w:rFonts w:cstheme="minorHAnsi"/>
+        </w:rPr>
+      </w:pPr>
+    </w:p>
+    <w:p>
+      <w:pPr>
+        <w:rPr>
+          <w:rFonts w:cstheme="minorHAnsi"/>
+        </w:rPr>
+      </w:pPr>
+    </w:p>
+    <w:tbl>
+      <w:tblPr>
+        <w:tblW w:w="4966" w:type="pct"/>
+        <w:tblInd w:w="108" w:type="dxa"/>
+        <w:tblBorders>
+          <w:top w:val="single" w:sz="4" w:space="0" w:color="auto"/>
+          <w:left w:val="single" w:sz="4" w:space="0" w:color="auto"/>
+          <w:bottom w:val="single" w:sz="4" w:space="0" w:color="auto"/>
+          <w:right w:val="single" w:sz="4" w:space="0" w:color="auto"/>
+          <w:insideH w:val="single" w:sz="4" w:space="0" w:color="auto"/>
+          <w:insideV w:val="single" w:sz="4" w:space="0" w:color="auto"/>
+        </w:tblBorders>
+        <w:tblLook w:val="01E0" w:firstRow="1" w:lastRow="1" w:firstColumn="1" w:lastColumn="1" w:noHBand="0" w:noVBand="0"/>
+      </w:tblPr>
+      <w:tblGrid>
+        <w:gridCol w:w="2101"/>
+        <w:gridCol w:w="6899"/>
+      </w:tblGrid>
+      <w:tr>
+        <w:trPr>
+          <w:trHeight w:val="20"/>
+        </w:trPr>
+        <w:tc>
+          <w:tcPr>
+            <w:tcW w:w="1167" w:type="pct"/>
+            <w:shd w:val="clear" w:color="auto" w:fill="9CC2E5" w:themeFill="accent1" w:themeFillTint="99"/>
+            <w:vAlign w:val="center"/>
+          </w:tcPr>
+          <w:p>
+            <w:pPr>
+              <w:spacing w:before="120" w:after="120"/>
+              <w:rPr>
+                <w:rFonts w:ascii="Calibri" w:hAnsi="Calibri"/>
+                <w:b/>
+                <w:szCs w:val="18"/>
+              </w:rPr>
+            </w:pPr>
+            <w:r>
+              <w:rPr>
+                <w:rFonts w:ascii="Calibri" w:hAnsi="Calibri"/>
+                <w:b/>
+                <w:szCs w:val="18"/>
+              </w:rPr>
+              <w:lastRenderedPageBreak/>
+              <w:t>Sprint &amp; ID</w:t>
+            </w:r>
+          </w:p>
+        </w:tc>
+        <w:tc>
+          <w:tcPr>
+            <w:tcW w:w="3833" w:type="pct"/>
+            <w:shd w:val="clear" w:color="auto" w:fill="auto"/>
+            <w:vAlign w:val="center"/>
+          </w:tcPr>
+          <w:p>
+            <w:pPr>
+              <w:spacing w:before="120" w:after="120"/>
+              <w:rPr>
+                <w:rFonts w:ascii="Calibri" w:hAnsi="Calibri"/>
+                <w:bCs/>
+              </w:rPr>
+            </w:pPr>
+            <w:r>
+              <w:rPr>
+                <w:rFonts w:ascii="Calibri" w:hAnsi="Calibri"/>
+                <w:bCs/>
+              </w:rPr>
+              <w:t>[</w:t>
+            </w:r>
+            <w:r>
+              <w:rPr>
+                <w:rFonts w:ascii="Calibri" w:hAnsi="Calibri"/>
+                <w:bCs/>
+              </w:rPr>
+              <w:t>Sprint0</w:t>
+            </w:r>
+            <w:r>
+              <w:rPr>
+                <w:rFonts w:ascii="Calibri" w:hAnsi="Calibri"/>
+                <w:bCs/>
+              </w:rPr>
+              <w:t>3</w:t>
+            </w:r>
+            <w:r>
+              <w:rPr>
+                <w:rFonts w:ascii="Calibri" w:hAnsi="Calibri"/>
+                <w:bCs/>
+              </w:rPr>
+              <w:t>-ISSUE0</w:t>
+            </w:r>
+            <w:r>
+              <w:rPr>
+                <w:rFonts w:ascii="Calibri" w:hAnsi="Calibri"/>
+                <w:bCs/>
+              </w:rPr>
+              <w:t>2</w:t>
+            </w:r>
+            <w:r>
+              <w:rPr>
+                <w:rFonts w:ascii="Calibri" w:hAnsi="Calibri"/>
+                <w:bCs/>
+              </w:rPr>
+              <w:t>]</w:t>
+            </w:r>
+          </w:p>
+        </w:tc>
+      </w:tr>
+      <w:tr>
+        <w:trPr>
+          <w:trHeight w:val="20"/>
+        </w:trPr>
+        <w:tc>
+          <w:tcPr>
+            <w:tcW w:w="1167" w:type="pct"/>
+            <w:shd w:val="clear" w:color="auto" w:fill="9CC2E5" w:themeFill="accent1" w:themeFillTint="99"/>
+            <w:vAlign w:val="center"/>
+          </w:tcPr>
+          <w:p>
+            <w:pPr>
+              <w:spacing w:before="120" w:after="120"/>
+              <w:rPr>
+                <w:rFonts w:ascii="Calibri" w:hAnsi="Calibri"/>
+                <w:b/>
+              </w:rPr>
+            </w:pPr>
+            <w:r>
+              <w:rPr>
+                <w:rFonts w:ascii="Calibri" w:hAnsi="Calibri"/>
+                <w:b/>
+                <w:szCs w:val="18"/>
+              </w:rPr>
+              <w:t>Beschrijving</w:t>
+            </w:r>
+          </w:p>
+        </w:tc>
+        <w:tc>
+          <w:tcPr>
+            <w:tcW w:w="3833" w:type="pct"/>
+            <w:shd w:val="clear" w:color="auto" w:fill="auto"/>
+            <w:vAlign w:val="center"/>
+          </w:tcPr>
+          <w:p>
+            <w:pPr>
+              <w:rPr>
+                <w:rFonts w:cstheme="minorHAnsi"/>
+              </w:rPr>
+            </w:pPr>
+            <w:r>
+              <w:rPr>
+                <w:rFonts w:cstheme="minorHAnsi"/>
+              </w:rPr>
+              <w:t>Er was een probleempje met het sturen dat de spelers niet goed een bocht konden maken, dus moeten we het sturen iets sneller maken zodat de spelers goed door bochten kunnen gaan zonder tegen de muren aan te knallen.</w:t>
+            </w:r>
+          </w:p>
+        </w:tc>
+      </w:tr>
+      <w:tr>
+        <w:trPr>
+          <w:trHeight w:val="20"/>
+        </w:trPr>
+        <w:tc>
+          <w:tcPr>
+            <w:tcW w:w="1167" w:type="pct"/>
+            <w:shd w:val="clear" w:color="auto" w:fill="9CC2E5" w:themeFill="accent1" w:themeFillTint="99"/>
+            <w:vAlign w:val="center"/>
+          </w:tcPr>
+          <w:p>
+            <w:pPr>
+              <w:spacing w:before="120" w:after="120"/>
+              <w:rPr>
+                <w:rFonts w:ascii="Calibri" w:hAnsi="Calibri"/>
+                <w:b/>
+              </w:rPr>
+            </w:pPr>
+            <w:r>
+              <w:rPr>
+                <w:rFonts w:cstheme="minorHAnsi"/>
+                <w:b/>
+                <w:bCs/>
+              </w:rPr>
+              <w:t>Prioriteit</w:t>
+            </w:r>
+          </w:p>
+        </w:tc>
+        <w:tc>
+          <w:tcPr>
+            <w:tcW w:w="3833" w:type="pct"/>
+            <w:shd w:val="clear" w:color="auto" w:fill="auto"/>
+            <w:vAlign w:val="center"/>
+          </w:tcPr>
+          <w:p>
+            <w:pPr>
+              <w:spacing w:before="120" w:after="120"/>
+              <w:rPr>
+                <w:rFonts w:ascii="Calibri" w:hAnsi="Calibri"/>
+                <w:bCs/>
+              </w:rPr>
+            </w:pPr>
+            <w:r>
+              <w:rPr>
+                <w:rFonts w:ascii="Calibri" w:hAnsi="Calibri"/>
+                <w:bCs/>
+              </w:rPr>
+              <w:t>middel</w:t>
+            </w:r>
+          </w:p>
+        </w:tc>
+      </w:tr>
+      <w:tr>
+        <w:trPr>
+          <w:trHeight w:val="20"/>
+        </w:trPr>
+        <w:tc>
+          <w:tcPr>
+            <w:tcW w:w="1167" w:type="pct"/>
+            <w:shd w:val="clear" w:color="auto" w:fill="9CC2E5" w:themeFill="accent1" w:themeFillTint="99"/>
+            <w:vAlign w:val="center"/>
+          </w:tcPr>
+          <w:p>
+            <w:pPr>
+              <w:spacing w:before="120" w:after="120"/>
+              <w:rPr>
+                <w:rFonts w:ascii="Calibri" w:hAnsi="Calibri"/>
+              </w:rPr>
+            </w:pPr>
+            <w:r>
+              <w:rPr>
+                <w:rFonts w:ascii="Calibri" w:hAnsi="Calibri"/>
+                <w:b/>
+              </w:rPr>
+              <w:t>Oplossing</w:t>
+            </w:r>
+          </w:p>
+        </w:tc>
+        <w:tc>
+          <w:tcPr>
+            <w:tcW w:w="3833" w:type="pct"/>
+            <w:vAlign w:val="center"/>
+          </w:tcPr>
+          <w:p>
+            <w:pPr>
+              <w:pStyle w:val="Geenafstand"/>
+              <w:spacing w:before="120" w:after="120"/>
+              <w:rPr>
+                <w:bCs/>
+              </w:rPr>
+            </w:pPr>
+            <w:r>
+              <w:rPr>
+                <w:bCs/>
+              </w:rPr>
+              <w:t>Sturen van de speller w</w:t>
+            </w:r>
+            <w:r>
+              <w:rPr>
+                <w:bCs/>
+              </w:rPr>
+              <w:t>at sneller maken.</w:t>
+            </w:r>
+          </w:p>
+        </w:tc>
+      </w:tr>
+      <w:tr>
+        <w:trPr>
+          <w:trHeight w:val="20"/>
+        </w:trPr>
+        <w:tc>
+          <w:tcPr>
+            <w:tcW w:w="1167" w:type="pct"/>
+            <w:shd w:val="clear" w:color="auto" w:fill="9CC2E5" w:themeFill="accent1" w:themeFillTint="99"/>
+            <w:vAlign w:val="center"/>
+          </w:tcPr>
+          <w:p>
+            <w:pPr>
+              <w:spacing w:before="120" w:after="120"/>
+              <w:rPr>
+                <w:rFonts w:ascii="Calibri" w:hAnsi="Calibri"/>
+                <w:b/>
+              </w:rPr>
+            </w:pPr>
+            <w:r>
+              <w:rPr>
+                <w:rFonts w:ascii="Calibri" w:hAnsi="Calibri"/>
+                <w:b/>
+              </w:rPr>
+              <w:t>Status</w:t>
+            </w:r>
+          </w:p>
+        </w:tc>
+        <w:tc>
+          <w:tcPr>
+            <w:tcW w:w="3833" w:type="pct"/>
+            <w:vAlign w:val="center"/>
+          </w:tcPr>
+          <w:p>
+            <w:pPr>
+              <w:spacing w:before="120" w:after="120"/>
+              <w:rPr>
+                <w:rFonts w:ascii="Calibri" w:hAnsi="Calibri"/>
+                <w:lang w:val="en-AU"/>
+              </w:rPr>
+            </w:pPr>
+            <w:r>
+              <w:rPr>
+                <w:rFonts w:ascii="Calibri" w:hAnsi="Calibri"/>
+                <w:lang w:val="en-AU"/>
+              </w:rPr>
+              <w:t>Open</w:t>
+            </w:r>
+          </w:p>
+        </w:tc>
+      </w:tr>
+      <w:tr>
+        <w:trPr>
+          <w:trHeight w:val="20"/>
+        </w:trPr>
+        <w:tc>
+          <w:tcPr>
+            <w:tcW w:w="1167" w:type="pct"/>
+            <w:shd w:val="clear" w:color="auto" w:fill="9CC2E5" w:themeFill="accent1" w:themeFillTint="99"/>
+            <w:vAlign w:val="center"/>
+          </w:tcPr>
+          <w:p>
+            <w:pPr>
+              <w:spacing w:before="120" w:after="120"/>
+              <w:rPr>
+                <w:rFonts w:ascii="Calibri" w:hAnsi="Calibri"/>
+                <w:b/>
+              </w:rPr>
+            </w:pPr>
+            <w:r>
+              <w:rPr>
+                <w:rFonts w:ascii="Calibri" w:hAnsi="Calibri"/>
+                <w:b/>
+              </w:rPr>
+              <w:t>Toegewezen aan</w:t>
+            </w:r>
+          </w:p>
+        </w:tc>
+        <w:tc>
+          <w:tcPr>
+            <w:tcW w:w="3833" w:type="pct"/>
+            <w:vAlign w:val="center"/>
+          </w:tcPr>
+          <w:p>
+            <w:pPr>
+              <w:spacing w:before="120" w:after="120"/>
+              <w:rPr>
+                <w:rFonts w:ascii="Calibri" w:hAnsi="Calibri"/>
+              </w:rPr>
+            </w:pPr>
+            <w:r>
+              <w:rPr>
+                <w:rFonts w:ascii="Calibri" w:hAnsi="Calibri"/>
+              </w:rPr>
+              <w:t>Jorick Wassink</w:t>
+            </w:r>
+          </w:p>
+        </w:tc>
+      </w:tr>
+    </w:tbl>
+    <w:p>
+      <w:pPr>
+        <w:rPr>
+          <w:rFonts w:cstheme="minorHAnsi"/>
+        </w:rPr>
+      </w:pPr>
       <w:r>
         <w:rPr>
           <w:rFonts w:cstheme="minorHAnsi"/>
@@ -2943,41 +5778,207 @@
     </w:p>
     <w:p>
       <w:pPr>
-        <w:tabs>
-          <w:tab w:val="num" w:pos="720"/>
-        </w:tabs>
+        <w:pStyle w:val="Lijstalinea"/>
+        <w:numPr>
+          <w:ilvl w:val="0"/>
+          <w:numId w:val="13"/>
+        </w:numPr>
+        <w:rPr>
+          <w:rFonts w:cstheme="minorHAnsi"/>
+        </w:rPr>
+      </w:pPr>
+      <w:r>
+        <w:rPr>
+          <w:rFonts w:cstheme="minorHAnsi"/>
+          <w:b/>
+          <w:bCs/>
+        </w:rPr>
+        <w:t>Mine auto’s te moeilijk om te ontwijken</w:t>
+      </w:r>
+    </w:p>
+    <w:p>
+      <w:pPr>
+        <w:pStyle w:val="Lijstalinea"/>
+        <w:rPr>
+          <w:rFonts w:cstheme="minorHAnsi"/>
+        </w:rPr>
+      </w:pPr>
+      <w:r>
+        <w:rPr>
+          <w:rFonts w:cstheme="minorHAnsi"/>
+        </w:rPr>
+        <w:t>Speler vonden dat de mine auto’s te moeilijk waren om te ontwijken. Dit komt door een combinatie van dat de auto’s op bijna dezelfde snelheid rijden als de spelers en dat de auto’s een redelijk grote explosie radius hebben.</w:t>
+      </w:r>
+    </w:p>
+    <w:p>
+      <w:pPr>
+        <w:pStyle w:val="Lijstalinea"/>
+        <w:numPr>
+          <w:ilvl w:val="0"/>
+          <w:numId w:val="13"/>
+        </w:numPr>
+        <w:rPr>
+          <w:rFonts w:cstheme="minorHAnsi"/>
+        </w:rPr>
+      </w:pPr>
+      <w:r>
+        <w:rPr>
+          <w:rFonts w:cstheme="minorHAnsi"/>
+          <w:b/>
+          <w:bCs/>
+        </w:rPr>
+        <w:t>Driften toevoegen</w:t>
+      </w:r>
+    </w:p>
+    <w:p>
+      <w:pPr>
+        <w:pStyle w:val="Lijstalinea"/>
+        <w:rPr>
+          <w:rFonts w:cstheme="minorHAnsi"/>
+        </w:rPr>
+      </w:pPr>
+      <w:r>
+        <w:rPr>
+          <w:rFonts w:cstheme="minorHAnsi"/>
+        </w:rPr>
+        <w:t>Sommige spelers zouden het leuk vinden</w:t>
+      </w:r>
+      <w:r>
+        <w:rPr>
+          <w:rFonts w:cstheme="minorHAnsi"/>
+        </w:rPr>
+        <w:t xml:space="preserve"> om de optie te hebben om te kunnen driften. Ik denk niet dat we deze functie toevoegen maar misschien als we tijd over hebben is het een leuke functie om toe te voegen.</w:t>
+      </w:r>
+    </w:p>
+    <w:p>
+      <w:pPr>
+        <w:pStyle w:val="Lijstalinea"/>
+        <w:numPr>
+          <w:ilvl w:val="0"/>
+          <w:numId w:val="13"/>
+        </w:numPr>
+        <w:rPr>
+          <w:rFonts w:cstheme="minorHAnsi"/>
+        </w:rPr>
+      </w:pPr>
+      <w:r>
+        <w:rPr>
+          <w:rFonts w:cstheme="minorHAnsi"/>
+          <w:b/>
+          <w:bCs/>
+        </w:rPr>
+        <w:t>Kleuren voor spelers</w:t>
+      </w:r>
+    </w:p>
+    <w:p>
+      <w:pPr>
+        <w:pStyle w:val="Lijstalinea"/>
+        <w:rPr>
+          <w:rFonts w:cstheme="minorHAnsi"/>
+        </w:rPr>
+      </w:pPr>
+      <w:r>
+        <w:rPr>
+          <w:rFonts w:cstheme="minorHAnsi"/>
+        </w:rPr>
+        <w:t>Om het wat makkelijker te maken voor de spelers te zien wie ze zijn wouden wat spelers verschillende kleuren hebben voor de auto’s. Dit waren we zeker van plan om toe te voegen en komt er waarschijnlijk voor het volgende testmoment in.</w:t>
+      </w:r>
+    </w:p>
+    <w:p>
+      <w:pPr>
+        <w:pStyle w:val="Lijstalinea"/>
+        <w:numPr>
+          <w:ilvl w:val="0"/>
+          <w:numId w:val="13"/>
+        </w:numPr>
+        <w:rPr>
+          <w:rFonts w:cstheme="minorHAnsi"/>
+        </w:rPr>
+      </w:pPr>
+      <w:r>
+        <w:rPr>
+          <w:rFonts w:cstheme="minorHAnsi"/>
+          <w:b/>
+          <w:bCs/>
+        </w:rPr>
+        <w:t xml:space="preserve">Meerdere </w:t>
+      </w:r>
+      <w:proofErr w:type="spellStart"/>
+      <w:r>
+        <w:rPr>
+          <w:rFonts w:cstheme="minorHAnsi"/>
+          <w:b/>
+          <w:bCs/>
+        </w:rPr>
+        <w:t>maps</w:t>
+      </w:r>
+      <w:proofErr w:type="spellEnd"/>
+    </w:p>
+    <w:p>
+      <w:pPr>
+        <w:pStyle w:val="Lijstalinea"/>
+        <w:rPr>
+          <w:rFonts w:cstheme="minorHAnsi"/>
+        </w:rPr>
+      </w:pPr>
+      <w:r>
+        <w:rPr>
+          <w:rFonts w:cstheme="minorHAnsi"/>
+        </w:rPr>
+        <w:t xml:space="preserve">Spelers wouden meerdere </w:t>
+      </w:r>
+      <w:proofErr w:type="spellStart"/>
+      <w:r>
+        <w:rPr>
+          <w:rFonts w:cstheme="minorHAnsi"/>
+        </w:rPr>
+        <w:t>maps</w:t>
+      </w:r>
+      <w:proofErr w:type="spellEnd"/>
+      <w:r>
+        <w:rPr>
+          <w:rFonts w:cstheme="minorHAnsi"/>
+        </w:rPr>
+        <w:t xml:space="preserve"> hebben, dit waren we al van plan en we hebben wat concepten van </w:t>
+      </w:r>
+      <w:proofErr w:type="spellStart"/>
+      <w:r>
+        <w:rPr>
+          <w:rFonts w:cstheme="minorHAnsi"/>
+        </w:rPr>
+        <w:t>maps</w:t>
+      </w:r>
+      <w:proofErr w:type="spellEnd"/>
+      <w:r>
+        <w:rPr>
+          <w:rFonts w:cstheme="minorHAnsi"/>
+        </w:rPr>
+        <w:t xml:space="preserve"> die we wouden gaan toevoegen.</w:t>
+      </w:r>
+    </w:p>
+    <w:p>
+      <w:pPr>
+        <w:ind w:left="360"/>
+        <w:rPr>
+          <w:rFonts w:cstheme="minorHAnsi"/>
+        </w:rPr>
+      </w:pPr>
+      <w:r>
+        <w:rPr>
+          <w:rFonts w:cstheme="minorHAnsi"/>
+        </w:rPr>
+        <w:br w:type="page"/>
+      </w:r>
+    </w:p>
+    <w:p>
+      <w:pPr>
+        <w:pStyle w:val="Kop1"/>
         <w:rPr>
           <w:rFonts w:cstheme="minorHAnsi"/>
           <w:i/>
           <w:iCs/>
         </w:rPr>
       </w:pPr>
-      <w:r>
-        <w:rPr>
-          <w:rFonts w:cstheme="minorHAnsi"/>
-          <w:i/>
-          <w:iCs/>
-        </w:rPr>
-        <w:t xml:space="preserve">[Als </w:t>
-      </w:r>
-      <w:proofErr w:type="spellStart"/>
-      <w:r>
-        <w:rPr>
-          <w:rFonts w:cstheme="minorHAnsi"/>
-          <w:i/>
-          <w:iCs/>
-        </w:rPr>
-        <w:t>usability</w:t>
-      </w:r>
-      <w:proofErr w:type="spellEnd"/>
-      <w:r>
-        <w:rPr>
-          <w:rFonts w:cstheme="minorHAnsi"/>
-          <w:i/>
-          <w:iCs/>
-        </w:rPr>
-        <w:t xml:space="preserve"> tests zijn uitgevoerd, vat dan de belangrijkste feedback van gebruikers samen, bijvoorbeeld: Wat vonden gebruikers prettig? Wat vonden ze verwarrend of storend? Wat zijn mogelijke verbeterpunten?]</w:t>
-      </w:r>
     </w:p>
     <w:p>
       <w:pPr>
@@ -2990,161 +5991,6 @@
           <w:rFonts w:cstheme="minorHAnsi"/>
         </w:rPr>
         <w:br w:type="page"/>
-      </w:r>
-    </w:p>
-    <w:p>
-      <w:pPr>
-        <w:pStyle w:val="Kop1"/>
-      </w:pPr>
-      <w:bookmarkStart w:id="5" w:name="_Toc183095820"/>
-      <w:r>
-        <w:lastRenderedPageBreak/>
-        <w:t>6. Conclusies en aanbevelingen</w:t>
-      </w:r>
-      <w:bookmarkEnd w:id="5"/>
-    </w:p>
-    <w:p>
-      <w:pPr>
-        <w:rPr>
-          <w:rFonts w:cstheme="minorHAnsi"/>
-        </w:rPr>
-      </w:pPr>
-      <w:r>
-        <w:rPr>
-          <w:rFonts w:cstheme="minorHAnsi"/>
-          <w:b/>
-          <w:bCs/>
-        </w:rPr>
-        <w:t>Conclusies:</w:t>
-      </w:r>
-      <w:r>
-        <w:rPr>
-          <w:rFonts w:cstheme="minorHAnsi"/>
-        </w:rPr>
-        <w:br/>
-      </w:r>
-      <w:r>
-        <w:rPr>
-          <w:rFonts w:cstheme="minorHAnsi"/>
-          <w:i/>
-          <w:iCs/>
-        </w:rPr>
-        <w:t>[Vat de algemene kwaliteit van de game samen op basis van de testresultaten. Geef aan of de game gereed is voor release of dat er aanvullende verbeteringen nodig zijn.]</w:t>
-      </w:r>
-    </w:p>
-    <w:p>
-      <w:pPr>
-        <w:tabs>
-          <w:tab w:val="num" w:pos="720"/>
-        </w:tabs>
-        <w:rPr>
-          <w:rFonts w:cstheme="minorHAnsi"/>
-          <w:i/>
-          <w:iCs/>
-        </w:rPr>
-      </w:pPr>
-      <w:r>
-        <w:rPr>
-          <w:rFonts w:cstheme="minorHAnsi"/>
-          <w:b/>
-          <w:bCs/>
-        </w:rPr>
-        <w:t>Aanbevelingen:</w:t>
-      </w:r>
-      <w:r>
-        <w:rPr>
-          <w:rFonts w:cstheme="minorHAnsi"/>
-        </w:rPr>
-        <w:br/>
-      </w:r>
-      <w:r>
-        <w:rPr>
-          <w:rFonts w:cstheme="minorHAnsi"/>
-          <w:i/>
-          <w:iCs/>
-        </w:rPr>
-        <w:t xml:space="preserve">[Geef specifieke adviezen voor verbeteringen, bijvoorbeeld: Optimaliseer laadtijden om te voldoen aan de gestelde eisen en/of </w:t>
-      </w:r>
-      <w:r>
-        <w:rPr>
-          <w:rFonts w:cstheme="minorHAnsi"/>
-          <w:i/>
-          <w:iCs/>
-        </w:rPr>
-        <w:t>l</w:t>
-      </w:r>
-      <w:r>
-        <w:rPr>
-          <w:rFonts w:cstheme="minorHAnsi"/>
-          <w:i/>
-          <w:iCs/>
-        </w:rPr>
-        <w:t>os kritieke bugs op voordat het project doorgaat naar de volgende fase.]</w:t>
-      </w:r>
-    </w:p>
-    <w:p>
-      <w:pPr>
-        <w:rPr>
-          <w:rFonts w:cstheme="minorHAnsi"/>
-        </w:rPr>
-      </w:pPr>
-      <w:r>
-        <w:rPr>
-          <w:rFonts w:cstheme="minorHAnsi"/>
-        </w:rPr>
-        <w:br w:type="page"/>
-      </w:r>
-    </w:p>
-    <w:p>
-      <w:pPr>
-        <w:pStyle w:val="Kop1"/>
-      </w:pPr>
-      <w:bookmarkStart w:id="6" w:name="_Toc183095821"/>
-      <w:r>
-        <w:lastRenderedPageBreak/>
-        <w:t>7. Bijlagen</w:t>
-      </w:r>
-      <w:bookmarkEnd w:id="6"/>
-    </w:p>
-    <w:p>
-      <w:pPr>
-        <w:rPr>
-          <w:rFonts w:cstheme="minorHAnsi"/>
-          <w:i/>
-          <w:iCs/>
-        </w:rPr>
-      </w:pPr>
-      <w:r>
-        <w:rPr>
-          <w:rFonts w:cstheme="minorHAnsi"/>
-          <w:i/>
-          <w:iCs/>
-        </w:rPr>
-        <w:t>[Voeg alle relevante extra documenten, logs of screenshots toe ter ondersteuning van het rapport.</w:t>
-      </w:r>
-      <w:r>
-        <w:rPr>
-          <w:rFonts w:cstheme="minorHAnsi"/>
-          <w:i/>
-          <w:iCs/>
-        </w:rPr>
-        <w:t xml:space="preserve"> Beschrijf </w:t>
-      </w:r>
-      <w:r>
-        <w:rPr>
-          <w:rFonts w:cstheme="minorHAnsi"/>
-          <w:i/>
-          <w:iCs/>
-        </w:rPr>
-        <w:t>per bijlage waarom deze is toegevoegd.</w:t>
-      </w:r>
-      <w:r>
-        <w:rPr>
-          <w:rFonts w:cstheme="minorHAnsi"/>
-          <w:i/>
-          <w:iCs/>
-        </w:rPr>
-        <w:t>]</w:t>
       </w:r>
     </w:p>
     <w:p>
@@ -4852,6 +7698,119 @@
       </w:pPr>
     </w:lvl>
   </w:abstractNum>
+  <w:abstractNum w:abstractNumId="12" w15:restartNumberingAfterBreak="0">
+    <w:nsid w:val="6BA155FF"/>
+    <w:multiLevelType w:val="hybridMultilevel"/>
+    <w:tmpl w:val="751424F2"/>
+    <w:lvl w:ilvl="0" w:tplc="04130001">
+      <w:start w:val="1"/>
+      <w:numFmt w:val="bullet"/>
+      <w:lvlText w:val=""/>
+      <w:lvlJc w:val="left"/>
+      <w:pPr>
+        <w:ind w:left="720" w:hanging="360"/>
+      </w:pPr>
+      <w:rPr>
+        <w:rFonts w:ascii="Symbol" w:hAnsi="Symbol" w:hint="default"/>
+      </w:rPr>
+    </w:lvl>
+    <w:lvl w:ilvl="1" w:tplc="04130003" w:tentative="1">
+      <w:start w:val="1"/>
+      <w:numFmt w:val="bullet"/>
+      <w:lvlText w:val="o"/>
+      <w:lvlJc w:val="left"/>
+      <w:pPr>
+        <w:ind w:left="1440" w:hanging="360"/>
+      </w:pPr>
+      <w:rPr>
+        <w:rFonts w:ascii="Courier New" w:hAnsi="Courier New" w:cs="Courier New" w:hint="default"/>
+      </w:rPr>
+    </w:lvl>
+    <w:lvl w:ilvl="2" w:tplc="04130005" w:tentative="1">
+      <w:start w:val="1"/>
+      <w:numFmt w:val="bullet"/>
+      <w:lvlText w:val=""/>
+      <w:lvlJc w:val="left"/>
+      <w:pPr>
+        <w:ind w:left="2160" w:hanging="360"/>
+      </w:pPr>
+      <w:rPr>
+        <w:rFonts w:ascii="Wingdings" w:hAnsi="Wingdings" w:hint="default"/>
+      </w:rPr>
+    </w:lvl>
+    <w:lvl w:ilvl="3" w:tplc="04130001" w:tentative="1">
+      <w:start w:val="1"/>
+      <w:numFmt w:val="bullet"/>
+      <w:lvlText w:val=""/>
+      <w:lvlJc w:val="left"/>
+      <w:pPr>
+        <w:ind w:left="2880" w:hanging="360"/>
+      </w:pPr>
+      <w:rPr>
+        <w:rFonts w:ascii="Symbol" w:hAnsi="Symbol" w:hint="default"/>
+      </w:rPr>
+    </w:lvl>
+    <w:lvl w:ilvl="4" w:tplc="04130003" w:tentative="1">
+      <w:start w:val="1"/>
+      <w:numFmt w:val="bullet"/>
+      <w:lvlText w:val="o"/>
+      <w:lvlJc w:val="left"/>
+      <w:pPr>
+        <w:ind w:left="3600" w:hanging="360"/>
+      </w:pPr>
+      <w:rPr>
+        <w:rFonts w:ascii="Courier New" w:hAnsi="Courier New" w:cs="Courier New" w:hint="default"/>
+      </w:rPr>
+    </w:lvl>
+    <w:lvl w:ilvl="5" w:tplc="04130005" w:tentative="1">
+      <w:start w:val="1"/>
+      <w:numFmt w:val="bullet"/>
+      <w:lvlText w:val=""/>
+      <w:lvlJc w:val="left"/>
+      <w:pPr>
+        <w:ind w:left="4320" w:hanging="360"/>
+      </w:pPr>
+      <w:rPr>
+        <w:rFonts w:ascii="Wingdings" w:hAnsi="Wingdings" w:hint="default"/>
+      </w:rPr>
+    </w:lvl>
+    <w:lvl w:ilvl="6" w:tplc="04130001" w:tentative="1">
+      <w:start w:val="1"/>
+      <w:numFmt w:val="bullet"/>
+      <w:lvlText w:val=""/>
+      <w:lvlJc w:val="left"/>
+      <w:pPr>
+        <w:ind w:left="5040" w:hanging="360"/>
+      </w:pPr>
+      <w:rPr>
+        <w:rFonts w:ascii="Symbol" w:hAnsi="Symbol" w:hint="default"/>
+      </w:rPr>
+    </w:lvl>
+    <w:lvl w:ilvl="7" w:tplc="04130003" w:tentative="1">
+      <w:start w:val="1"/>
+      <w:numFmt w:val="bullet"/>
+      <w:lvlText w:val="o"/>
+      <w:lvlJc w:val="left"/>
+      <w:pPr>
+        <w:ind w:left="5760" w:hanging="360"/>
+      </w:pPr>
+      <w:rPr>
+        <w:rFonts w:ascii="Courier New" w:hAnsi="Courier New" w:cs="Courier New" w:hint="default"/>
+      </w:rPr>
+    </w:lvl>
+    <w:lvl w:ilvl="8" w:tplc="04130005" w:tentative="1">
+      <w:start w:val="1"/>
+      <w:numFmt w:val="bullet"/>
+      <w:lvlText w:val=""/>
+      <w:lvlJc w:val="left"/>
+      <w:pPr>
+        <w:ind w:left="6480" w:hanging="360"/>
+      </w:pPr>
+      <w:rPr>
+        <w:rFonts w:ascii="Wingdings" w:hAnsi="Wingdings" w:hint="default"/>
+      </w:rPr>
+    </w:lvl>
+  </w:abstractNum>
   <w:num w:numId="1" w16cid:durableId="1726444968">
     <w:abstractNumId w:val="2"/>
   </w:num>
@@ -4887,6 +7846,9 @@
   </w:num>
   <w:num w:numId="12" w16cid:durableId="1667324357">
     <w:abstractNumId w:val="3"/>
+  </w:num>
+  <w:num w:numId="13" w16cid:durableId="1283340420">
+    <w:abstractNumId w:val="12"/>
   </w:num>
 </w:numbering>
 </file>
@@ -6054,6 +9016,30 @@
 </file>
 
 <file path=customXml/item1.xml><?xml version="1.0" encoding="utf-8"?>
+<?mso-contentType ?>
+<FormTemplates xmlns="http://schemas.microsoft.com/sharepoint/v3/contenttype/forms">
+  <Display>DocumentLibraryForm</Display>
+  <Edit>DocumentLibraryForm</Edit>
+  <New>DocumentLibraryForm</New>
+</FormTemplates>
+</file>
+
+<file path=customXml/item2.xml><?xml version="1.0" encoding="utf-8"?>
+<b:Sources xmlns:b="http://schemas.openxmlformats.org/officeDocument/2006/bibliography" xmlns="http://schemas.openxmlformats.org/officeDocument/2006/bibliography" SelectedStyle="\APASixthEditionOfficeOnline.xsl" StyleName="APA" Version="6"/>
+</file>
+
+<file path=customXml/item3.xml><?xml version="1.0" encoding="utf-8"?>
+<p:properties xmlns:p="http://schemas.microsoft.com/office/2006/metadata/properties" xmlns:xsi="http://www.w3.org/2001/XMLSchema-instance" xmlns:pc="http://schemas.microsoft.com/office/infopath/2007/PartnerControls">
+  <documentManagement>
+    <TaxCatchAll xmlns="32dd6115-ce5d-46b4-b638-9e7d5ca6cbee" xsi:nil="true"/>
+    <lcf76f155ced4ddcb4097134ff3c332f xmlns="094ecc41-7a37-40c9-8390-f18431712098">
+      <Terms xmlns="http://schemas.microsoft.com/office/infopath/2007/PartnerControls"/>
+    </lcf76f155ced4ddcb4097134ff3c332f>
+  </documentManagement>
+</p:properties>
+</file>
+
+<file path=customXml/item4.xml><?xml version="1.0" encoding="utf-8"?>
 <ct:contentTypeSchema xmlns:ct="http://schemas.microsoft.com/office/2006/metadata/contentType" xmlns:ma="http://schemas.microsoft.com/office/2006/metadata/properties/metaAttributes" ct:_="" ma:_="" ma:contentTypeName="Document" ma:contentTypeID="0x010100D5188FA4F7421B4A93E65E307A769E27" ma:contentTypeVersion="15" ma:contentTypeDescription="Een nieuw document maken." ma:contentTypeScope="" ma:versionID="9bfd002f47f5f7e7b2724518f3fad1a5">
   <xsd:schema xmlns:xsd="http://www.w3.org/2001/XMLSchema" xmlns:xs="http://www.w3.org/2001/XMLSchema" xmlns:p="http://schemas.microsoft.com/office/2006/metadata/properties" xmlns:ns2="094ecc41-7a37-40c9-8390-f18431712098" xmlns:ns3="32dd6115-ce5d-46b4-b638-9e7d5ca6cbee" targetNamespace="http://schemas.microsoft.com/office/2006/metadata/properties" ma:root="true" ma:fieldsID="e2c1118370456e9a6d2939e9bd0f2e89" ns2:_="" ns3:_="">
     <xsd:import namespace="094ecc41-7a37-40c9-8390-f18431712098"/>
@@ -6288,31 +9274,34 @@
 </ct:contentTypeSchema>
 </file>
 
-<file path=customXml/item2.xml><?xml version="1.0" encoding="utf-8"?>
-<p:properties xmlns:p="http://schemas.microsoft.com/office/2006/metadata/properties" xmlns:xsi="http://www.w3.org/2001/XMLSchema-instance" xmlns:pc="http://schemas.microsoft.com/office/infopath/2007/PartnerControls">
-  <documentManagement>
-    <TaxCatchAll xmlns="32dd6115-ce5d-46b4-b638-9e7d5ca6cbee" xsi:nil="true"/>
-    <lcf76f155ced4ddcb4097134ff3c332f xmlns="094ecc41-7a37-40c9-8390-f18431712098">
-      <Terms xmlns="http://schemas.microsoft.com/office/infopath/2007/PartnerControls"/>
-    </lcf76f155ced4ddcb4097134ff3c332f>
-  </documentManagement>
-</p:properties>
+<file path=customXml/itemProps1.xml><?xml version="1.0" encoding="utf-8"?>
+<ds:datastoreItem xmlns:ds="http://schemas.openxmlformats.org/officeDocument/2006/customXml" ds:itemID="{785E2525-0EBE-4D7F-9AAE-49383EAD4E65}">
+  <ds:schemaRefs>
+    <ds:schemaRef ds:uri="http://schemas.microsoft.com/sharepoint/v3/contenttype/forms"/>
+  </ds:schemaRefs>
+</ds:datastoreItem>
 </file>
 
-<file path=customXml/item3.xml><?xml version="1.0" encoding="utf-8"?>
-<b:Sources xmlns:b="http://schemas.openxmlformats.org/officeDocument/2006/bibliography" xmlns="http://schemas.openxmlformats.org/officeDocument/2006/bibliography" SelectedStyle="\APASixthEditionOfficeOnline.xsl" StyleName="APA" Version="6"/>
+<file path=customXml/itemProps2.xml><?xml version="1.0" encoding="utf-8"?>
+<ds:datastoreItem xmlns:ds="http://schemas.openxmlformats.org/officeDocument/2006/customXml" ds:itemID="{72B7D650-2FAA-4D72-B587-235E59E6AC26}">
+  <ds:schemaRefs>
+    <ds:schemaRef ds:uri="http://schemas.openxmlformats.org/officeDocument/2006/bibliography"/>
+  </ds:schemaRefs>
+</ds:datastoreItem>
 </file>
 
-<file path=customXml/item4.xml><?xml version="1.0" encoding="utf-8"?>
-<?mso-contentType ?>
-<FormTemplates xmlns="http://schemas.microsoft.com/sharepoint/v3/contenttype/forms">
-  <Display>DocumentLibraryForm</Display>
-  <Edit>DocumentLibraryForm</Edit>
-  <New>DocumentLibraryForm</New>
-</FormTemplates>
+<file path=customXml/itemProps3.xml><?xml version="1.0" encoding="utf-8"?>
+<ds:datastoreItem xmlns:ds="http://schemas.openxmlformats.org/officeDocument/2006/customXml" ds:itemID="{BE4F2336-C780-4F46-AFFE-4DE0E8AB3C31}">
+  <ds:schemaRefs>
+    <ds:schemaRef ds:uri="http://schemas.microsoft.com/office/2006/metadata/properties"/>
+    <ds:schemaRef ds:uri="http://schemas.microsoft.com/office/infopath/2007/PartnerControls"/>
+    <ds:schemaRef ds:uri="32dd6115-ce5d-46b4-b638-9e7d5ca6cbee"/>
+    <ds:schemaRef ds:uri="094ecc41-7a37-40c9-8390-f18431712098"/>
+  </ds:schemaRefs>
+</ds:datastoreItem>
 </file>
 
-<file path=customXml/itemProps1.xml><?xml version="1.0" encoding="utf-8"?>
+<file path=customXml/itemProps4.xml><?xml version="1.0" encoding="utf-8"?>
 <ds:datastoreItem xmlns:ds="http://schemas.openxmlformats.org/officeDocument/2006/customXml" ds:itemID="{35B7137E-D26C-44FB-A773-B4BED27A936A}">
   <ds:schemaRefs>
     <ds:schemaRef ds:uri="http://schemas.microsoft.com/office/2006/metadata/contentType"/>
@@ -6329,31 +9318,4 @@
     <ds:schemaRef ds:uri="http://schemas.microsoft.com/internal/obd"/>
   </ds:schemaRefs>
 </ds:datastoreItem>
-</file>
-
-<file path=customXml/itemProps2.xml><?xml version="1.0" encoding="utf-8"?>
-<ds:datastoreItem xmlns:ds="http://schemas.openxmlformats.org/officeDocument/2006/customXml" ds:itemID="{BE4F2336-C780-4F46-AFFE-4DE0E8AB3C31}">
-  <ds:schemaRefs>
-    <ds:schemaRef ds:uri="http://schemas.microsoft.com/office/2006/metadata/properties"/>
-    <ds:schemaRef ds:uri="http://schemas.microsoft.com/office/infopath/2007/PartnerControls"/>
-    <ds:schemaRef ds:uri="32dd6115-ce5d-46b4-b638-9e7d5ca6cbee"/>
-    <ds:schemaRef ds:uri="094ecc41-7a37-40c9-8390-f18431712098"/>
-  </ds:schemaRefs>
-</ds:datastoreItem>
-</file>
-
-<file path=customXml/itemProps3.xml><?xml version="1.0" encoding="utf-8"?>
-<ds:datastoreItem xmlns:ds="http://schemas.openxmlformats.org/officeDocument/2006/customXml" ds:itemID="{72B7D650-2FAA-4D72-B587-235E59E6AC26}">
-  <ds:schemaRefs>
-    <ds:schemaRef ds:uri="http://schemas.openxmlformats.org/officeDocument/2006/bibliography"/>
-  </ds:schemaRefs>
-</ds:datastoreItem>
-</file>
-
-<file path=customXml/itemProps4.xml><?xml version="1.0" encoding="utf-8"?>
-<ds:datastoreItem xmlns:ds="http://schemas.openxmlformats.org/officeDocument/2006/customXml" ds:itemID="{785E2525-0EBE-4D7F-9AAE-49383EAD4E65}">
-  <ds:schemaRefs>
-    <ds:schemaRef ds:uri="http://schemas.microsoft.com/sharepoint/v3/contenttype/forms"/>
-  </ds:schemaRefs>
-</ds:datastoreItem>
 </file>
</xml_diff>